<commit_message>
Final template with correct spacing and 6 defendants
</commit_message>
<xml_diff>
--- a/netlify/functions/Form_11_-_Affidavit_of_Service.docx
+++ b/netlify/functions/Form_11_-_Affidavit_of_Service.docx
@@ -387,19 +387,8 @@
             </w:tcBorders>
           </w:tcPr>
           <w:p>
-            <w:pPr>
-              <w:spacing w:before="60" w:after="60"/>
-              <w:rPr>
-                <w:b/>
-                <w:bCs/>
-              </w:rPr>
-            </w:pPr>
-            <w:r>
-              <w:rPr>
-                <w:b/>
-                <w:bCs/>
-              </w:rPr>
-              <w:t>Defendant</w:t>
+            <w:r>
+              <w:t>First Defendant</w:t>
             </w:r>
           </w:p>
         </w:tc>
@@ -414,14 +403,319 @@
             </w:tcBorders>
           </w:tcPr>
           <w:p>
-            <w:pPr>
-              <w:pStyle w:val="Heading2"/>
-              <w:spacing w:after="60" w:line="240" w:lineRule="auto"/>
-              <w:jc w:val="left"/>
-              <w:rPr>
-                <w:u w:val="none"/>
-              </w:rPr>
-            </w:pPr>
+            <w:r>
+              <w:t>[Defendant1]</w:t>
+            </w:r>
+          </w:p>
+        </w:tc>
+      </w:tr>
+    </w:tbl>
+    <w:p>
+      <w:pPr>
+        <w:spacing w:before="60"/>
+        <w:rPr>
+          <w:sz w:val="4"/>
+        </w:rPr>
+      </w:pPr>
+    </w:p>
+    <w:tbl>
+      <w:tblPr>
+        <w:tblW w:w="10068" w:type="dxa"/>
+        <w:jc w:val="center"/>
+        <w:tblBorders>
+          <w:top w:val="single" w:sz="4" w:space="0" w:color="auto"/>
+          <w:left w:val="single" w:sz="4" w:space="0" w:color="auto"/>
+          <w:bottom w:val="single" w:sz="4" w:space="0" w:color="auto"/>
+          <w:right w:val="single" w:sz="4" w:space="0" w:color="auto"/>
+        </w:tblBorders>
+        <w:tblLook w:val="0000" w:firstRow="0" w:lastRow="0" w:firstColumn="0" w:lastColumn="0" w:noHBand="0" w:noVBand="0"/>
+      </w:tblPr>
+      <w:tblGrid>
+        <w:gridCol w:w="2263"/>
+        <w:gridCol w:w="7805"/>
+      </w:tblGrid>
+      <w:tr>
+        <w:trPr>
+          <w:jc w:val="center"/>
+        </w:trPr>
+        <w:tc>
+          <w:tcPr>
+            <w:tcW w:w="2263" w:type="dxa"/>
+            <w:tcBorders>
+              <w:top w:val="single" w:sz="4" w:space="0" w:color="auto"/>
+              <w:left w:val="single" w:sz="4" w:space="0" w:color="auto"/>
+              <w:bottom w:val="single" w:sz="4" w:space="0" w:color="auto"/>
+              <w:right w:val="single" w:sz="4" w:space="0" w:color="auto"/>
+            </w:tcBorders>
+          </w:tcPr>
+          <w:p>
+            <w:r>
+              <w:t>Second Defendant</w:t>
+            </w:r>
+          </w:p>
+        </w:tc>
+        <w:tc>
+          <w:tcPr>
+            <w:tcW w:w="7805" w:type="dxa"/>
+            <w:tcBorders>
+              <w:top w:val="single" w:sz="4" w:space="0" w:color="auto"/>
+              <w:left w:val="single" w:sz="4" w:space="0" w:color="auto"/>
+              <w:bottom w:val="single" w:sz="4" w:space="0" w:color="auto"/>
+              <w:right w:val="single" w:sz="4" w:space="0" w:color="auto"/>
+            </w:tcBorders>
+          </w:tcPr>
+          <w:p>
+            <w:r>
+              <w:t>[Defendant2]</w:t>
+            </w:r>
+          </w:p>
+        </w:tc>
+      </w:tr>
+    </w:tbl>
+    <w:p>
+      <w:pPr>
+        <w:spacing w:before="60"/>
+        <w:rPr>
+          <w:sz w:val="4"/>
+        </w:rPr>
+      </w:pPr>
+    </w:p>
+    <w:tbl>
+      <w:tblPr>
+        <w:tblW w:w="10068" w:type="dxa"/>
+        <w:jc w:val="center"/>
+        <w:tblBorders>
+          <w:top w:val="single" w:sz="4" w:space="0" w:color="auto"/>
+          <w:left w:val="single" w:sz="4" w:space="0" w:color="auto"/>
+          <w:bottom w:val="single" w:sz="4" w:space="0" w:color="auto"/>
+          <w:right w:val="single" w:sz="4" w:space="0" w:color="auto"/>
+        </w:tblBorders>
+        <w:tblLook w:val="0000" w:firstRow="0" w:lastRow="0" w:firstColumn="0" w:lastColumn="0" w:noHBand="0" w:noVBand="0"/>
+      </w:tblPr>
+      <w:tblGrid>
+        <w:gridCol w:w="2263"/>
+        <w:gridCol w:w="7805"/>
+      </w:tblGrid>
+      <w:tr>
+        <w:trPr>
+          <w:jc w:val="center"/>
+        </w:trPr>
+        <w:tc>
+          <w:tcPr>
+            <w:tcW w:w="2263" w:type="dxa"/>
+            <w:tcBorders>
+              <w:top w:val="single" w:sz="4" w:space="0" w:color="auto"/>
+              <w:left w:val="single" w:sz="4" w:space="0" w:color="auto"/>
+              <w:bottom w:val="single" w:sz="4" w:space="0" w:color="auto"/>
+              <w:right w:val="single" w:sz="4" w:space="0" w:color="auto"/>
+            </w:tcBorders>
+          </w:tcPr>
+          <w:p>
+            <w:r>
+              <w:t>Third Defendant</w:t>
+            </w:r>
+          </w:p>
+        </w:tc>
+        <w:tc>
+          <w:tcPr>
+            <w:tcW w:w="7805" w:type="dxa"/>
+            <w:tcBorders>
+              <w:top w:val="single" w:sz="4" w:space="0" w:color="auto"/>
+              <w:left w:val="single" w:sz="4" w:space="0" w:color="auto"/>
+              <w:bottom w:val="single" w:sz="4" w:space="0" w:color="auto"/>
+              <w:right w:val="single" w:sz="4" w:space="0" w:color="auto"/>
+            </w:tcBorders>
+          </w:tcPr>
+          <w:p>
+            <w:r>
+              <w:t>[Defendant3]</w:t>
+            </w:r>
+          </w:p>
+        </w:tc>
+      </w:tr>
+    </w:tbl>
+    <w:p>
+      <w:pPr>
+        <w:spacing w:before="60"/>
+        <w:rPr>
+          <w:sz w:val="4"/>
+        </w:rPr>
+      </w:pPr>
+    </w:p>
+    <w:tbl>
+      <w:tblPr>
+        <w:tblW w:w="10068" w:type="dxa"/>
+        <w:jc w:val="center"/>
+        <w:tblBorders>
+          <w:top w:val="single" w:sz="4" w:space="0" w:color="auto"/>
+          <w:left w:val="single" w:sz="4" w:space="0" w:color="auto"/>
+          <w:bottom w:val="single" w:sz="4" w:space="0" w:color="auto"/>
+          <w:right w:val="single" w:sz="4" w:space="0" w:color="auto"/>
+        </w:tblBorders>
+        <w:tblLook w:val="0000" w:firstRow="0" w:lastRow="0" w:firstColumn="0" w:lastColumn="0" w:noHBand="0" w:noVBand="0"/>
+      </w:tblPr>
+      <w:tblGrid>
+        <w:gridCol w:w="2263"/>
+        <w:gridCol w:w="7805"/>
+      </w:tblGrid>
+      <w:tr>
+        <w:trPr>
+          <w:jc w:val="center"/>
+        </w:trPr>
+        <w:tc>
+          <w:tcPr>
+            <w:tcW w:w="2263" w:type="dxa"/>
+            <w:tcBorders>
+              <w:top w:val="single" w:sz="4" w:space="0" w:color="auto"/>
+              <w:left w:val="single" w:sz="4" w:space="0" w:color="auto"/>
+              <w:bottom w:val="single" w:sz="4" w:space="0" w:color="auto"/>
+              <w:right w:val="single" w:sz="4" w:space="0" w:color="auto"/>
+            </w:tcBorders>
+          </w:tcPr>
+          <w:p>
+            <w:r>
+              <w:t>Fourth Defendant</w:t>
+            </w:r>
+          </w:p>
+        </w:tc>
+        <w:tc>
+          <w:tcPr>
+            <w:tcW w:w="7805" w:type="dxa"/>
+            <w:tcBorders>
+              <w:top w:val="single" w:sz="4" w:space="0" w:color="auto"/>
+              <w:left w:val="single" w:sz="4" w:space="0" w:color="auto"/>
+              <w:bottom w:val="single" w:sz="4" w:space="0" w:color="auto"/>
+              <w:right w:val="single" w:sz="4" w:space="0" w:color="auto"/>
+            </w:tcBorders>
+          </w:tcPr>
+          <w:p>
+            <w:r>
+              <w:t>[Defendant4]</w:t>
+            </w:r>
+          </w:p>
+        </w:tc>
+      </w:tr>
+    </w:tbl>
+    <w:p>
+      <w:pPr>
+        <w:spacing w:before="60"/>
+        <w:rPr>
+          <w:sz w:val="4"/>
+        </w:rPr>
+      </w:pPr>
+    </w:p>
+    <w:tbl>
+      <w:tblPr>
+        <w:tblW w:w="10068" w:type="dxa"/>
+        <w:jc w:val="center"/>
+        <w:tblBorders>
+          <w:top w:val="single" w:sz="4" w:space="0" w:color="auto"/>
+          <w:left w:val="single" w:sz="4" w:space="0" w:color="auto"/>
+          <w:bottom w:val="single" w:sz="4" w:space="0" w:color="auto"/>
+          <w:right w:val="single" w:sz="4" w:space="0" w:color="auto"/>
+        </w:tblBorders>
+        <w:tblLook w:val="0000" w:firstRow="0" w:lastRow="0" w:firstColumn="0" w:lastColumn="0" w:noHBand="0" w:noVBand="0"/>
+      </w:tblPr>
+      <w:tblGrid>
+        <w:gridCol w:w="2263"/>
+        <w:gridCol w:w="7805"/>
+      </w:tblGrid>
+      <w:tr>
+        <w:trPr>
+          <w:jc w:val="center"/>
+        </w:trPr>
+        <w:tc>
+          <w:tcPr>
+            <w:tcW w:w="2263" w:type="dxa"/>
+            <w:tcBorders>
+              <w:top w:val="single" w:sz="4" w:space="0" w:color="auto"/>
+              <w:left w:val="single" w:sz="4" w:space="0" w:color="auto"/>
+              <w:bottom w:val="single" w:sz="4" w:space="0" w:color="auto"/>
+              <w:right w:val="single" w:sz="4" w:space="0" w:color="auto"/>
+            </w:tcBorders>
+          </w:tcPr>
+          <w:p>
+            <w:r>
+              <w:t>Fifth Defendant</w:t>
+            </w:r>
+          </w:p>
+        </w:tc>
+        <w:tc>
+          <w:tcPr>
+            <w:tcW w:w="7805" w:type="dxa"/>
+            <w:tcBorders>
+              <w:top w:val="single" w:sz="4" w:space="0" w:color="auto"/>
+              <w:left w:val="single" w:sz="4" w:space="0" w:color="auto"/>
+              <w:bottom w:val="single" w:sz="4" w:space="0" w:color="auto"/>
+              <w:right w:val="single" w:sz="4" w:space="0" w:color="auto"/>
+            </w:tcBorders>
+          </w:tcPr>
+          <w:p>
+            <w:r>
+              <w:t>[Defendant5]</w:t>
+            </w:r>
+          </w:p>
+        </w:tc>
+      </w:tr>
+    </w:tbl>
+    <w:p>
+      <w:pPr>
+        <w:spacing w:before="60"/>
+        <w:rPr>
+          <w:sz w:val="4"/>
+        </w:rPr>
+      </w:pPr>
+    </w:p>
+    <w:tbl>
+      <w:tblPr>
+        <w:tblW w:w="10068" w:type="dxa"/>
+        <w:jc w:val="center"/>
+        <w:tblBorders>
+          <w:top w:val="single" w:sz="4" w:space="0" w:color="auto"/>
+          <w:left w:val="single" w:sz="4" w:space="0" w:color="auto"/>
+          <w:bottom w:val="single" w:sz="4" w:space="0" w:color="auto"/>
+          <w:right w:val="single" w:sz="4" w:space="0" w:color="auto"/>
+        </w:tblBorders>
+        <w:tblLook w:val="0000" w:firstRow="0" w:lastRow="0" w:firstColumn="0" w:lastColumn="0" w:noHBand="0" w:noVBand="0"/>
+      </w:tblPr>
+      <w:tblGrid>
+        <w:gridCol w:w="2263"/>
+        <w:gridCol w:w="7805"/>
+      </w:tblGrid>
+      <w:tr>
+        <w:trPr>
+          <w:jc w:val="center"/>
+        </w:trPr>
+        <w:tc>
+          <w:tcPr>
+            <w:tcW w:w="2263" w:type="dxa"/>
+            <w:tcBorders>
+              <w:top w:val="single" w:sz="4" w:space="0" w:color="auto"/>
+              <w:left w:val="single" w:sz="4" w:space="0" w:color="auto"/>
+              <w:bottom w:val="single" w:sz="4" w:space="0" w:color="auto"/>
+              <w:right w:val="single" w:sz="4" w:space="0" w:color="auto"/>
+            </w:tcBorders>
+          </w:tcPr>
+          <w:p>
+            <w:r>
+              <w:t>Sixth Defendant</w:t>
+            </w:r>
+          </w:p>
+        </w:tc>
+        <w:tc>
+          <w:tcPr>
+            <w:tcW w:w="7805" w:type="dxa"/>
+            <w:tcBorders>
+              <w:top w:val="single" w:sz="4" w:space="0" w:color="auto"/>
+              <w:left w:val="single" w:sz="4" w:space="0" w:color="auto"/>
+              <w:bottom w:val="single" w:sz="4" w:space="0" w:color="auto"/>
+              <w:right w:val="single" w:sz="4" w:space="0" w:color="auto"/>
+            </w:tcBorders>
+          </w:tcPr>
+          <w:p>
+            <w:r>
+              <w:t>[Defendant6]</w:t>
+            </w:r>
           </w:p>
         </w:tc>
       </w:tr>
@@ -604,86 +898,8 @@
             </w:tcBorders>
           </w:tcPr>
           <w:p>
-            <w:pPr>
-              <w:spacing w:line="360" w:lineRule="auto"/>
-            </w:pPr>
-            <w:r>
-              <w:t xml:space="preserve">I did on </w:t>
-            </w:r>
-            <w:r>
-              <w:t xml:space="preserve">[Date] </w:t>
-            </w:r>
-            <w:r>
-              <w:t>a</w:t>
-            </w:r>
-            <w:r>
-              <w:t>t</w:t>
-            </w:r>
-            <w:r>
-              <w:t xml:space="preserve"> </w:t>
-            </w:r>
-            <w:r>
-              <w:t xml:space="preserve">[time </w:t>
-            </w:r>
-            <w:r>
-              <w:t>am/pm</w:t>
-            </w:r>
-            <w:r>
-              <w:t>]</w:t>
-            </w:r>
-            <w:r>
-              <w:t xml:space="preserve"> </w:t>
-            </w:r>
-            <w:r>
-              <w:t xml:space="preserve">at </w:t>
-            </w:r>
-            <w:r>
-              <w:t>[Place]</w:t>
-            </w:r>
-            <w:r>
-              <w:t xml:space="preserve"> </w:t>
-            </w:r>
-            <w:r>
-              <w:t>duly serve</w:t>
-            </w:r>
-            <w:r>
-              <w:t xml:space="preserve"> </w:t>
-            </w:r>
-            <w:r>
-              <w:t>[Name]</w:t>
-            </w:r>
-            <w:r>
-              <w:t>,</w:t>
-            </w:r>
-            <w:r>
-              <w:t xml:space="preserve"> </w:t>
-            </w:r>
-            <w:r>
-              <w:t xml:space="preserve">the </w:t>
-            </w:r>
-            <w:r>
-              <w:t>[Defendant</w:t>
-            </w:r>
-            <w:r>
-              <w:t>,</w:t>
-            </w:r>
-            <w:r>
-              <w:t xml:space="preserve"> First Defendant</w:t>
-            </w:r>
-            <w:r>
-              <w:t>,</w:t>
-            </w:r>
-            <w:r>
-              <w:t xml:space="preserve"> etc.]</w:t>
-            </w:r>
-            <w:r>
-              <w:t xml:space="preserve"> </w:t>
-            </w:r>
-            <w:r>
-              <w:t xml:space="preserve">in this case with a </w:t>
-            </w:r>
-            <w:r>
-              <w:t>[Name of process]:</w:t>
+            <w:r>
+              <w:t>I did on [Date] at [time am/pm] at [Place] duly serve [Name], the [Defendant] in this case with a [Name of process]:</w:t>
             </w:r>
           </w:p>
         </w:tc>
@@ -1310,15 +1526,7 @@
               <w:spacing w:before="40" w:after="40"/>
             </w:pPr>
             <w:r>
-              <w:t xml:space="preserve">By handing the document to someone at the partnership’s principal or last known place of business who, on reasonable grounds, is believed to </w:t>
-            </w:r>
-            <w:proofErr w:type="gramStart"/>
-            <w:r>
-              <w:t>be in charge of</w:t>
-            </w:r>
-            <w:proofErr w:type="gramEnd"/>
-            <w:r>
-              <w:t xml:space="preserve"> the business at the time of service.</w:t>
+              <w:t>By handing the document to someone at the partnership’s principal or last known place of business who, on reasonable grounds, is believed to be in charge of the business at the time of service.</w:t>
             </w:r>
           </w:p>
         </w:tc>
@@ -1486,7 +1694,7 @@
               <mc:AlternateContent>
                 <mc:Choice Requires="wps">
                   <w:drawing>
-                    <wp:anchor distT="0" distB="0" distL="114300" distR="114300" simplePos="0" relativeHeight="251662336" behindDoc="0" locked="0" layoutInCell="1" allowOverlap="1" wp14:anchorId="74E45B40" wp14:editId="778D9BBC">
+                    <wp:anchor distT="0" distB="0" distL="114300" distR="114300" simplePos="0" relativeHeight="251662336" behindDoc="0" locked="0" layoutInCell="1" allowOverlap="1" wp14:anchorId="44FF947C" wp14:editId="1BF02B78">
                       <wp:simplePos x="0" y="0"/>
                       <wp:positionH relativeFrom="column">
                         <wp:posOffset>-33020</wp:posOffset>
@@ -1588,7 +1796,7 @@
               <mc:AlternateContent>
                 <mc:Choice Requires="wps">
                   <w:drawing>
-                    <wp:anchor distT="0" distB="0" distL="114300" distR="114300" simplePos="0" relativeHeight="251659264" behindDoc="0" locked="0" layoutInCell="1" allowOverlap="1" wp14:anchorId="0E9C744F" wp14:editId="2326BBAA">
+                    <wp:anchor distT="0" distB="0" distL="114300" distR="114300" simplePos="0" relativeHeight="251659264" behindDoc="0" locked="0" layoutInCell="1" allowOverlap="1" wp14:anchorId="67C06CF0" wp14:editId="5C2024ED">
                       <wp:simplePos x="0" y="0"/>
                       <wp:positionH relativeFrom="column">
                         <wp:posOffset>3762375</wp:posOffset>
@@ -1669,7 +1877,7 @@
               <mc:AlternateContent>
                 <mc:Choice Requires="wps">
                   <w:drawing>
-                    <wp:anchor distT="0" distB="0" distL="114300" distR="114300" simplePos="0" relativeHeight="251658240" behindDoc="0" locked="0" layoutInCell="1" allowOverlap="1" wp14:anchorId="1FFA2EBE" wp14:editId="5BDFFB86">
+                    <wp:anchor distT="0" distB="0" distL="114300" distR="114300" simplePos="0" relativeHeight="251658240" behindDoc="0" locked="0" layoutInCell="1" allowOverlap="1" wp14:anchorId="58358DF5" wp14:editId="1993E57E">
                       <wp:simplePos x="0" y="0"/>
                       <wp:positionH relativeFrom="column">
                         <wp:posOffset>3762375</wp:posOffset>
@@ -1763,7 +1971,7 @@
               <mc:AlternateContent>
                 <mc:Choice Requires="wps">
                   <w:drawing>
-                    <wp:anchor distT="0" distB="0" distL="114300" distR="114300" simplePos="0" relativeHeight="251661312" behindDoc="0" locked="0" layoutInCell="1" allowOverlap="1" wp14:anchorId="3AC12EFA" wp14:editId="20340ADC">
+                    <wp:anchor distT="0" distB="0" distL="114300" distR="114300" simplePos="0" relativeHeight="251661312" behindDoc="0" locked="0" layoutInCell="1" allowOverlap="1" wp14:anchorId="59D7E56B" wp14:editId="4A89211F">
                       <wp:simplePos x="0" y="0"/>
                       <wp:positionH relativeFrom="column">
                         <wp:posOffset>3762375</wp:posOffset>
@@ -1844,7 +2052,7 @@
               <mc:AlternateContent>
                 <mc:Choice Requires="wps">
                   <w:drawing>
-                    <wp:anchor distT="0" distB="0" distL="114300" distR="114300" simplePos="0" relativeHeight="251660288" behindDoc="0" locked="0" layoutInCell="1" allowOverlap="1" wp14:anchorId="07914BD4" wp14:editId="6C16B671">
+                    <wp:anchor distT="0" distB="0" distL="114300" distR="114300" simplePos="0" relativeHeight="251660288" behindDoc="0" locked="0" layoutInCell="1" allowOverlap="1" wp14:anchorId="09C887A5" wp14:editId="6D086F33">
                       <wp:simplePos x="0" y="0"/>
                       <wp:positionH relativeFrom="column">
                         <wp:posOffset>3762375</wp:posOffset>
@@ -2054,10 +2262,13 @@
         <w:tblLook w:val="0000" w:firstRow="0" w:lastRow="0" w:firstColumn="0" w:lastColumn="0" w:noHBand="0" w:noVBand="0"/>
       </w:tblPr>
       <w:tblGrid>
-        <w:gridCol w:w="2122"/>
-        <w:gridCol w:w="2268"/>
-        <w:gridCol w:w="3685"/>
-        <w:gridCol w:w="2045"/>
+        <w:gridCol w:w="1838"/>
+        <w:gridCol w:w="510"/>
+        <w:gridCol w:w="1758"/>
+        <w:gridCol w:w="482"/>
+        <w:gridCol w:w="2892"/>
+        <w:gridCol w:w="510"/>
+        <w:gridCol w:w="2130"/>
       </w:tblGrid>
       <w:tr>
         <w:trPr>
@@ -2067,7 +2278,10 @@
         </w:trPr>
         <w:tc>
           <w:tcPr>
-            <w:tcW w:w="2122" w:type="dxa"/>
+            <w:tcW w:w="1838" w:type="dxa"/>
+            <w:tcMar>
+              <w:right w:w="57" w:type="dxa"/>
+            </w:tcMar>
             <w:vAlign w:val="center"/>
           </w:tcPr>
           <w:p>
@@ -2081,8 +2295,8 @@
         </w:tc>
         <w:tc>
           <w:tcPr>
-            <w:tcW w:w="7998" w:type="dxa"/>
-            <w:gridSpan w:val="3"/>
+            <w:tcW w:w="8282" w:type="dxa"/>
+            <w:gridSpan w:val="6"/>
             <w:vAlign w:val="center"/>
           </w:tcPr>
           <w:p>
@@ -2100,7 +2314,10 @@
         </w:trPr>
         <w:tc>
           <w:tcPr>
-            <w:tcW w:w="2122" w:type="dxa"/>
+            <w:tcW w:w="1838" w:type="dxa"/>
+            <w:tcMar>
+              <w:right w:w="57" w:type="dxa"/>
+            </w:tcMar>
           </w:tcPr>
           <w:p>
             <w:pPr>
@@ -2113,8 +2330,8 @@
         </w:tc>
         <w:tc>
           <w:tcPr>
-            <w:tcW w:w="7998" w:type="dxa"/>
-            <w:gridSpan w:val="3"/>
+            <w:tcW w:w="8282" w:type="dxa"/>
+            <w:gridSpan w:val="6"/>
           </w:tcPr>
           <w:p>
             <w:pPr>
@@ -2134,7 +2351,10 @@
         </w:trPr>
         <w:tc>
           <w:tcPr>
-            <w:tcW w:w="2122" w:type="dxa"/>
+            <w:tcW w:w="1838" w:type="dxa"/>
+            <w:tcMar>
+              <w:right w:w="57" w:type="dxa"/>
+            </w:tcMar>
             <w:vAlign w:val="center"/>
           </w:tcPr>
           <w:p>
@@ -2148,7 +2368,13 @@
         </w:tc>
         <w:tc>
           <w:tcPr>
-            <w:tcW w:w="2268" w:type="dxa"/>
+            <w:tcW w:w="510" w:type="dxa"/>
+            <w:tcBorders>
+              <w:right w:val="nil"/>
+            </w:tcBorders>
+            <w:tcMar>
+              <w:right w:w="57" w:type="dxa"/>
+            </w:tcMar>
             <w:vAlign w:val="center"/>
           </w:tcPr>
           <w:p>
@@ -2174,7 +2400,14 @@
         </w:tc>
         <w:tc>
           <w:tcPr>
-            <w:tcW w:w="3685" w:type="dxa"/>
+            <w:tcW w:w="1758" w:type="dxa"/>
+            <w:tcBorders>
+              <w:left w:val="nil"/>
+            </w:tcBorders>
+            <w:tcMar>
+              <w:left w:w="57" w:type="dxa"/>
+              <w:right w:w="57" w:type="dxa"/>
+            </w:tcMar>
             <w:vAlign w:val="center"/>
           </w:tcPr>
           <w:p>
@@ -2184,28 +2417,24 @@
                 <w:szCs w:val="20"/>
               </w:rPr>
             </w:pPr>
-            <w:r>
-              <w:rPr>
-                <w:szCs w:val="20"/>
-              </w:rPr>
-              <w:t>Em:</w:t>
-            </w:r>
-            <w:r>
-              <w:rPr>
-                <w:szCs w:val="20"/>
-              </w:rPr>
-              <w:t xml:space="preserve"> </w:t>
-            </w:r>
-          </w:p>
-        </w:tc>
-        <w:tc>
-          <w:tcPr>
-            <w:tcW w:w="2045" w:type="dxa"/>
+          </w:p>
+        </w:tc>
+        <w:tc>
+          <w:tcPr>
+            <w:tcW w:w="482" w:type="dxa"/>
+            <w:tcBorders>
+              <w:right w:val="nil"/>
+            </w:tcBorders>
+            <w:tcMar>
+              <w:left w:w="57" w:type="dxa"/>
+              <w:right w:w="57" w:type="dxa"/>
+            </w:tcMar>
             <w:vAlign w:val="center"/>
           </w:tcPr>
           <w:p>
             <w:pPr>
               <w:spacing w:before="40" w:after="40"/>
+              <w:jc w:val="right"/>
               <w:rPr>
                 <w:szCs w:val="20"/>
               </w:rPr>
@@ -2214,6 +2443,61 @@
               <w:rPr>
                 <w:szCs w:val="20"/>
               </w:rPr>
+              <w:t>Em:</w:t>
+            </w:r>
+            <w:r>
+              <w:rPr>
+                <w:szCs w:val="20"/>
+              </w:rPr>
+              <w:t xml:space="preserve"> </w:t>
+            </w:r>
+          </w:p>
+        </w:tc>
+        <w:tc>
+          <w:tcPr>
+            <w:tcW w:w="2892" w:type="dxa"/>
+            <w:tcBorders>
+              <w:left w:val="nil"/>
+            </w:tcBorders>
+            <w:tcMar>
+              <w:left w:w="57" w:type="dxa"/>
+              <w:right w:w="57" w:type="dxa"/>
+            </w:tcMar>
+            <w:vAlign w:val="center"/>
+          </w:tcPr>
+          <w:p>
+            <w:pPr>
+              <w:spacing w:before="40" w:after="40"/>
+              <w:rPr>
+                <w:szCs w:val="20"/>
+              </w:rPr>
+            </w:pPr>
+          </w:p>
+        </w:tc>
+        <w:tc>
+          <w:tcPr>
+            <w:tcW w:w="510" w:type="dxa"/>
+            <w:tcBorders>
+              <w:right w:val="nil"/>
+            </w:tcBorders>
+            <w:tcMar>
+              <w:left w:w="57" w:type="dxa"/>
+              <w:right w:w="57" w:type="dxa"/>
+            </w:tcMar>
+            <w:vAlign w:val="center"/>
+          </w:tcPr>
+          <w:p>
+            <w:pPr>
+              <w:spacing w:before="40" w:after="40"/>
+              <w:jc w:val="right"/>
+              <w:rPr>
+                <w:szCs w:val="20"/>
+              </w:rPr>
+            </w:pPr>
+            <w:r>
+              <w:rPr>
+                <w:szCs w:val="20"/>
+              </w:rPr>
               <w:t>R</w:t>
             </w:r>
             <w:r>
@@ -2228,6 +2512,27 @@
               </w:rPr>
               <w:t xml:space="preserve"> </w:t>
             </w:r>
+          </w:p>
+        </w:tc>
+        <w:tc>
+          <w:tcPr>
+            <w:tcW w:w="2045" w:type="dxa"/>
+            <w:tcBorders>
+              <w:left w:val="nil"/>
+            </w:tcBorders>
+            <w:tcMar>
+              <w:left w:w="57" w:type="dxa"/>
+              <w:right w:w="57" w:type="dxa"/>
+            </w:tcMar>
+            <w:vAlign w:val="center"/>
+          </w:tcPr>
+          <w:p>
+            <w:pPr>
+              <w:spacing w:before="40" w:after="40"/>
+              <w:rPr>
+                <w:szCs w:val="20"/>
+              </w:rPr>
+            </w:pPr>
           </w:p>
         </w:tc>
       </w:tr>
@@ -3663,30 +3968,10 @@
 </file>
 
 <file path=customXml/item1.xml><?xml version="1.0" encoding="utf-8"?>
-<p:properties xmlns:p="http://schemas.microsoft.com/office/2006/metadata/properties" xmlns:xsi="http://www.w3.org/2001/XMLSchema-instance" xmlns:pc="http://schemas.microsoft.com/office/infopath/2007/PartnerControls">
-  <documentManagement>
-    <TaxCatchAll xmlns="0ca99e81-b41e-49d6-9457-d9d53150de72" xsi:nil="true"/>
-    <lcf76f155ced4ddcb4097134ff3c332f xmlns="6f8d4a12-a224-411d-b1eb-68594a68a103">
-      <Terms xmlns="http://schemas.microsoft.com/office/infopath/2007/PartnerControls"/>
-    </lcf76f155ced4ddcb4097134ff3c332f>
-  </documentManagement>
-</p:properties>
+<b:Sources xmlns:b="http://schemas.openxmlformats.org/officeDocument/2006/bibliography" xmlns="http://schemas.openxmlformats.org/officeDocument/2006/bibliography" SelectedStyle="\APA.XSL" StyleName="APA"/>
 </file>
 
 <file path=customXml/item2.xml><?xml version="1.0" encoding="utf-8"?>
-<?mso-contentType ?>
-<FormTemplates xmlns="http://schemas.microsoft.com/sharepoint/v3/contenttype/forms">
-  <Display>DocumentLibraryForm</Display>
-  <Edit>DocumentLibraryForm</Edit>
-  <New>DocumentLibraryForm</New>
-</FormTemplates>
-</file>
-
-<file path=customXml/item3.xml><?xml version="1.0" encoding="utf-8"?>
-<b:Sources xmlns:b="http://schemas.openxmlformats.org/officeDocument/2006/bibliography" xmlns="http://schemas.openxmlformats.org/officeDocument/2006/bibliography" SelectedStyle="\APA.XSL" StyleName="APA"/>
-</file>
-
-<file path=customXml/item4.xml><?xml version="1.0" encoding="utf-8"?>
 <ct:contentTypeSchema xmlns:ct="http://schemas.microsoft.com/office/2006/metadata/contentType" xmlns:ma="http://schemas.microsoft.com/office/2006/metadata/properties/metaAttributes" ct:_="" ma:_="" ma:contentTypeName="Document" ma:contentTypeID="0x0101008D7FB4DDAAE1694CA0CF7849123FDD87" ma:contentTypeVersion="14" ma:contentTypeDescription="Create a new document." ma:contentTypeScope="" ma:versionID="fa570d1a2d9326622c6925ef6cd31d1d">
   <xsd:schema xmlns:xsd="http://www.w3.org/2001/XMLSchema" xmlns:xs="http://www.w3.org/2001/XMLSchema" xmlns:p="http://schemas.microsoft.com/office/2006/metadata/properties" xmlns:ns2="6f8d4a12-a224-411d-b1eb-68594a68a103" xmlns:ns3="0ca99e81-b41e-49d6-9457-d9d53150de72" targetNamespace="http://schemas.microsoft.com/office/2006/metadata/properties" ma:root="true" ma:fieldsID="b537a3f23d554c1665667f361bfa25a6" ns2:_="" ns3:_="">
     <xsd:import namespace="6f8d4a12-a224-411d-b1eb-68594a68a103"/>
@@ -3915,26 +4200,27 @@
 </ct:contentTypeSchema>
 </file>
 
-<file path=customXml/itemProps1.xml><?xml version="1.0" encoding="utf-8"?>
-<ds:datastoreItem xmlns:ds="http://schemas.openxmlformats.org/officeDocument/2006/customXml" ds:itemID="{CC87234F-8DEA-4CD5-96E4-566D9A941C73}">
-  <ds:schemaRefs>
-    <ds:schemaRef ds:uri="http://schemas.microsoft.com/office/2006/metadata/properties"/>
-    <ds:schemaRef ds:uri="http://schemas.microsoft.com/office/infopath/2007/PartnerControls"/>
-    <ds:schemaRef ds:uri="0ca99e81-b41e-49d6-9457-d9d53150de72"/>
-    <ds:schemaRef ds:uri="6f8d4a12-a224-411d-b1eb-68594a68a103"/>
-  </ds:schemaRefs>
-</ds:datastoreItem>
+<file path=customXml/item3.xml><?xml version="1.0" encoding="utf-8"?>
+<p:properties xmlns:p="http://schemas.microsoft.com/office/2006/metadata/properties" xmlns:xsi="http://www.w3.org/2001/XMLSchema-instance" xmlns:pc="http://schemas.microsoft.com/office/infopath/2007/PartnerControls">
+  <documentManagement>
+    <TaxCatchAll xmlns="0ca99e81-b41e-49d6-9457-d9d53150de72" xsi:nil="true"/>
+    <lcf76f155ced4ddcb4097134ff3c332f xmlns="6f8d4a12-a224-411d-b1eb-68594a68a103">
+      <Terms xmlns="http://schemas.microsoft.com/office/infopath/2007/PartnerControls"/>
+    </lcf76f155ced4ddcb4097134ff3c332f>
+  </documentManagement>
+</p:properties>
 </file>
 
-<file path=customXml/itemProps2.xml><?xml version="1.0" encoding="utf-8"?>
-<ds:datastoreItem xmlns:ds="http://schemas.openxmlformats.org/officeDocument/2006/customXml" ds:itemID="{6EAE1ED6-FA35-4174-B5FD-137D89C0BC6A}">
-  <ds:schemaRefs>
-    <ds:schemaRef ds:uri="http://schemas.microsoft.com/sharepoint/v3/contenttype/forms"/>
-  </ds:schemaRefs>
-</ds:datastoreItem>
+<file path=customXml/item4.xml><?xml version="1.0" encoding="utf-8"?>
+<?mso-contentType ?>
+<FormTemplates xmlns="http://schemas.microsoft.com/sharepoint/v3/contenttype/forms">
+  <Display>DocumentLibraryForm</Display>
+  <Edit>DocumentLibraryForm</Edit>
+  <New>DocumentLibraryForm</New>
+</FormTemplates>
 </file>
 
-<file path=customXml/itemProps3.xml><?xml version="1.0" encoding="utf-8"?>
+<file path=customXml/itemProps1.xml><?xml version="1.0" encoding="utf-8"?>
 <ds:datastoreItem xmlns:ds="http://schemas.openxmlformats.org/officeDocument/2006/customXml" ds:itemID="{A788320B-920E-4AE9-AB85-E5D8EE26C772}">
   <ds:schemaRefs>
     <ds:schemaRef ds:uri="http://schemas.openxmlformats.org/officeDocument/2006/bibliography"/>
@@ -3942,7 +4228,7 @@
 </ds:datastoreItem>
 </file>
 
-<file path=customXml/itemProps4.xml><?xml version="1.0" encoding="utf-8"?>
+<file path=customXml/itemProps2.xml><?xml version="1.0" encoding="utf-8"?>
 <ds:datastoreItem xmlns:ds="http://schemas.openxmlformats.org/officeDocument/2006/customXml" ds:itemID="{00B7649E-91B1-43EF-875B-8E8E7BF164F9}">
   <ds:schemaRefs>
     <ds:schemaRef ds:uri="http://schemas.microsoft.com/office/2006/metadata/contentType"/>
@@ -3959,4 +4245,23 @@
     <ds:schemaRef ds:uri="http://schemas.microsoft.com/internal/obd"/>
   </ds:schemaRefs>
 </ds:datastoreItem>
+</file>
+
+<file path=customXml/itemProps3.xml><?xml version="1.0" encoding="utf-8"?>
+<ds:datastoreItem xmlns:ds="http://schemas.openxmlformats.org/officeDocument/2006/customXml" ds:itemID="{CC87234F-8DEA-4CD5-96E4-566D9A941C73}">
+  <ds:schemaRefs>
+    <ds:schemaRef ds:uri="http://schemas.microsoft.com/office/2006/metadata/properties"/>
+    <ds:schemaRef ds:uri="http://schemas.microsoft.com/office/infopath/2007/PartnerControls"/>
+    <ds:schemaRef ds:uri="0ca99e81-b41e-49d6-9457-d9d53150de72"/>
+    <ds:schemaRef ds:uri="6f8d4a12-a224-411d-b1eb-68594a68a103"/>
+  </ds:schemaRefs>
+</ds:datastoreItem>
+</file>
+
+<file path=customXml/itemProps4.xml><?xml version="1.0" encoding="utf-8"?>
+<ds:datastoreItem xmlns:ds="http://schemas.openxmlformats.org/officeDocument/2006/customXml" ds:itemID="{6EAE1ED6-FA35-4174-B5FD-137D89C0BC6A}">
+  <ds:schemaRefs>
+    <ds:schemaRef ds:uri="http://schemas.microsoft.com/sharepoint/v3/contenttype/forms"/>
+  </ds:schemaRefs>
+</ds:datastoreItem>
 </file>
</xml_diff>

<commit_message>
Clone defendant rows approach
</commit_message>
<xml_diff>
--- a/netlify/functions/Form_11_-_Affidavit_of_Service.docx
+++ b/netlify/functions/Form_11_-_Affidavit_of_Service.docx
@@ -263,76 +263,9 @@
             </w:tcBorders>
           </w:tcPr>
           <w:p>
-            <w:r>
-              <w:t>[Case number]</w:t>
-            </w:r>
-          </w:p>
-        </w:tc>
-      </w:tr>
-    </w:tbl>
-    <w:p>
-      <w:pPr>
-        <w:spacing w:before="60"/>
-        <w:rPr>
-          <w:sz w:val="4"/>
-        </w:rPr>
-      </w:pPr>
-    </w:p>
-    <w:tbl>
-      <w:tblPr>
-        <w:tblW w:w="10068" w:type="dxa"/>
-        <w:jc w:val="center"/>
-        <w:tblBorders>
-          <w:top w:val="single" w:sz="4" w:space="0" w:color="auto"/>
-          <w:left w:val="single" w:sz="4" w:space="0" w:color="auto"/>
-          <w:bottom w:val="single" w:sz="4" w:space="0" w:color="auto"/>
-          <w:right w:val="single" w:sz="4" w:space="0" w:color="auto"/>
-        </w:tblBorders>
-        <w:tblLook w:val="0000" w:firstRow="0" w:lastRow="0" w:firstColumn="0" w:lastColumn="0" w:noHBand="0" w:noVBand="0"/>
-      </w:tblPr>
-      <w:tblGrid>
-        <w:gridCol w:w="2263"/>
-        <w:gridCol w:w="7805"/>
-      </w:tblGrid>
-      <w:tr>
-        <w:trPr>
-          <w:trHeight w:val="40"/>
-          <w:jc w:val="center"/>
-        </w:trPr>
-        <w:tc>
-          <w:tcPr>
-            <w:tcW w:w="2263" w:type="dxa"/>
-            <w:tcBorders>
-              <w:top w:val="single" w:sz="4" w:space="0" w:color="auto"/>
-              <w:left w:val="single" w:sz="4" w:space="0" w:color="auto"/>
-              <w:bottom w:val="single" w:sz="4" w:space="0" w:color="auto"/>
-              <w:right w:val="single" w:sz="4" w:space="0" w:color="auto"/>
-            </w:tcBorders>
-          </w:tcPr>
-          <w:p>
-            <w:pPr>
-              <w:spacing w:before="40" w:after="40"/>
-            </w:pPr>
-            <w:r>
-              <w:t>Claimant</w:t>
-            </w:r>
-          </w:p>
-        </w:tc>
-        <w:tc>
-          <w:tcPr>
-            <w:tcW w:w="7805" w:type="dxa"/>
-            <w:tcBorders>
-              <w:top w:val="single" w:sz="4" w:space="0" w:color="auto"/>
-              <w:left w:val="single" w:sz="4" w:space="0" w:color="auto"/>
-              <w:bottom w:val="single" w:sz="4" w:space="0" w:color="auto"/>
-              <w:right w:val="single" w:sz="4" w:space="0" w:color="auto"/>
-            </w:tcBorders>
-            <w:vAlign w:val="center"/>
-          </w:tcPr>
-          <w:p>
-            <w:r>
-              <w:t>[Claimant]</w:t>
-            </w:r>
+            <w:pPr>
+              <w:spacing w:before="60" w:after="60"/>
+            </w:pPr>
           </w:p>
         </w:tc>
       </w:tr>
@@ -377,10 +310,18 @@
           </w:tcPr>
           <w:p>
             <w:pPr>
-              <w:spacing w:before="40" w:after="40"/>
-            </w:pPr>
-            <w:r>
-              <w:t>First Defendant</w:t>
+              <w:spacing w:before="60" w:after="60"/>
+              <w:rPr>
+                <w:b/>
+                <w:bCs/>
+              </w:rPr>
+            </w:pPr>
+            <w:r>
+              <w:rPr>
+                <w:b/>
+                <w:bCs/>
+              </w:rPr>
+              <w:t>Claimant</w:t>
             </w:r>
           </w:p>
         </w:tc>
@@ -396,11 +337,13 @@
           </w:tcPr>
           <w:p>
             <w:pPr>
-              <w:spacing w:before="40" w:after="40"/>
-            </w:pPr>
-            <w:r>
-              <w:t>[Defendant1]</w:t>
-            </w:r>
+              <w:pStyle w:val="Heading2"/>
+              <w:spacing w:after="60" w:line="240" w:lineRule="auto"/>
+              <w:jc w:val="left"/>
+              <w:rPr>
+                <w:u w:val="none"/>
+              </w:rPr>
+            </w:pPr>
           </w:p>
         </w:tc>
       </w:tr>
@@ -445,10 +388,18 @@
           </w:tcPr>
           <w:p>
             <w:pPr>
-              <w:spacing w:before="40" w:after="40"/>
-            </w:pPr>
-            <w:r>
-              <w:t>Second Defendant</w:t>
+              <w:spacing w:before="60" w:after="60"/>
+              <w:rPr>
+                <w:b/>
+                <w:bCs/>
+              </w:rPr>
+            </w:pPr>
+            <w:r>
+              <w:rPr>
+                <w:b/>
+                <w:bCs/>
+              </w:rPr>
+              <w:t>Defendant</w:t>
             </w:r>
           </w:p>
         </w:tc>
@@ -464,283 +415,13 @@
           </w:tcPr>
           <w:p>
             <w:pPr>
-              <w:spacing w:before="40" w:after="40"/>
-            </w:pPr>
-            <w:r>
-              <w:t>[Defendant2]</w:t>
-            </w:r>
-          </w:p>
-        </w:tc>
-      </w:tr>
-    </w:tbl>
-    <w:p>
-      <w:pPr>
-        <w:spacing w:before="60"/>
-        <w:rPr>
-          <w:sz w:val="4"/>
-        </w:rPr>
-      </w:pPr>
-    </w:p>
-    <w:tbl>
-      <w:tblPr>
-        <w:tblW w:w="10068" w:type="dxa"/>
-        <w:jc w:val="center"/>
-        <w:tblBorders>
-          <w:top w:val="single" w:sz="4" w:space="0" w:color="auto"/>
-          <w:left w:val="single" w:sz="4" w:space="0" w:color="auto"/>
-          <w:bottom w:val="single" w:sz="4" w:space="0" w:color="auto"/>
-          <w:right w:val="single" w:sz="4" w:space="0" w:color="auto"/>
-        </w:tblBorders>
-        <w:tblLook w:val="0000" w:firstRow="0" w:lastRow="0" w:firstColumn="0" w:lastColumn="0" w:noHBand="0" w:noVBand="0"/>
-      </w:tblPr>
-      <w:tblGrid>
-        <w:gridCol w:w="2263"/>
-        <w:gridCol w:w="7805"/>
-      </w:tblGrid>
-      <w:tr>
-        <w:trPr>
-          <w:jc w:val="center"/>
-        </w:trPr>
-        <w:tc>
-          <w:tcPr>
-            <w:tcW w:w="2263" w:type="dxa"/>
-            <w:tcBorders>
-              <w:top w:val="single" w:sz="4" w:space="0" w:color="auto"/>
-              <w:left w:val="single" w:sz="4" w:space="0" w:color="auto"/>
-              <w:bottom w:val="single" w:sz="4" w:space="0" w:color="auto"/>
-              <w:right w:val="single" w:sz="4" w:space="0" w:color="auto"/>
-            </w:tcBorders>
-          </w:tcPr>
-          <w:p>
-            <w:pPr>
-              <w:spacing w:before="40" w:after="40"/>
-            </w:pPr>
-            <w:r>
-              <w:t>Third Defendant</w:t>
-            </w:r>
-          </w:p>
-        </w:tc>
-        <w:tc>
-          <w:tcPr>
-            <w:tcW w:w="7805" w:type="dxa"/>
-            <w:tcBorders>
-              <w:top w:val="single" w:sz="4" w:space="0" w:color="auto"/>
-              <w:left w:val="single" w:sz="4" w:space="0" w:color="auto"/>
-              <w:bottom w:val="single" w:sz="4" w:space="0" w:color="auto"/>
-              <w:right w:val="single" w:sz="4" w:space="0" w:color="auto"/>
-            </w:tcBorders>
-          </w:tcPr>
-          <w:p>
-            <w:pPr>
-              <w:spacing w:before="40" w:after="40"/>
-            </w:pPr>
-            <w:r>
-              <w:t>[Defendant3]</w:t>
-            </w:r>
-          </w:p>
-        </w:tc>
-      </w:tr>
-    </w:tbl>
-    <w:p>
-      <w:pPr>
-        <w:spacing w:before="60"/>
-        <w:rPr>
-          <w:sz w:val="4"/>
-        </w:rPr>
-      </w:pPr>
-    </w:p>
-    <w:tbl>
-      <w:tblPr>
-        <w:tblW w:w="10068" w:type="dxa"/>
-        <w:jc w:val="center"/>
-        <w:tblBorders>
-          <w:top w:val="single" w:sz="4" w:space="0" w:color="auto"/>
-          <w:left w:val="single" w:sz="4" w:space="0" w:color="auto"/>
-          <w:bottom w:val="single" w:sz="4" w:space="0" w:color="auto"/>
-          <w:right w:val="single" w:sz="4" w:space="0" w:color="auto"/>
-        </w:tblBorders>
-        <w:tblLook w:val="0000" w:firstRow="0" w:lastRow="0" w:firstColumn="0" w:lastColumn="0" w:noHBand="0" w:noVBand="0"/>
-      </w:tblPr>
-      <w:tblGrid>
-        <w:gridCol w:w="2263"/>
-        <w:gridCol w:w="7805"/>
-      </w:tblGrid>
-      <w:tr>
-        <w:trPr>
-          <w:jc w:val="center"/>
-        </w:trPr>
-        <w:tc>
-          <w:tcPr>
-            <w:tcW w:w="2263" w:type="dxa"/>
-            <w:tcBorders>
-              <w:top w:val="single" w:sz="4" w:space="0" w:color="auto"/>
-              <w:left w:val="single" w:sz="4" w:space="0" w:color="auto"/>
-              <w:bottom w:val="single" w:sz="4" w:space="0" w:color="auto"/>
-              <w:right w:val="single" w:sz="4" w:space="0" w:color="auto"/>
-            </w:tcBorders>
-          </w:tcPr>
-          <w:p>
-            <w:pPr>
-              <w:spacing w:before="40" w:after="40"/>
-            </w:pPr>
-            <w:r>
-              <w:t>Fourth Defendant</w:t>
-            </w:r>
-          </w:p>
-        </w:tc>
-        <w:tc>
-          <w:tcPr>
-            <w:tcW w:w="7805" w:type="dxa"/>
-            <w:tcBorders>
-              <w:top w:val="single" w:sz="4" w:space="0" w:color="auto"/>
-              <w:left w:val="single" w:sz="4" w:space="0" w:color="auto"/>
-              <w:bottom w:val="single" w:sz="4" w:space="0" w:color="auto"/>
-              <w:right w:val="single" w:sz="4" w:space="0" w:color="auto"/>
-            </w:tcBorders>
-          </w:tcPr>
-          <w:p>
-            <w:pPr>
-              <w:spacing w:before="40" w:after="40"/>
-            </w:pPr>
-            <w:r>
-              <w:t>[Defendant4]</w:t>
-            </w:r>
-          </w:p>
-        </w:tc>
-      </w:tr>
-    </w:tbl>
-    <w:p>
-      <w:pPr>
-        <w:spacing w:before="60"/>
-        <w:rPr>
-          <w:sz w:val="4"/>
-        </w:rPr>
-      </w:pPr>
-    </w:p>
-    <w:tbl>
-      <w:tblPr>
-        <w:tblW w:w="10068" w:type="dxa"/>
-        <w:jc w:val="center"/>
-        <w:tblBorders>
-          <w:top w:val="single" w:sz="4" w:space="0" w:color="auto"/>
-          <w:left w:val="single" w:sz="4" w:space="0" w:color="auto"/>
-          <w:bottom w:val="single" w:sz="4" w:space="0" w:color="auto"/>
-          <w:right w:val="single" w:sz="4" w:space="0" w:color="auto"/>
-        </w:tblBorders>
-        <w:tblLook w:val="0000" w:firstRow="0" w:lastRow="0" w:firstColumn="0" w:lastColumn="0" w:noHBand="0" w:noVBand="0"/>
-      </w:tblPr>
-      <w:tblGrid>
-        <w:gridCol w:w="2263"/>
-        <w:gridCol w:w="7805"/>
-      </w:tblGrid>
-      <w:tr>
-        <w:trPr>
-          <w:jc w:val="center"/>
-        </w:trPr>
-        <w:tc>
-          <w:tcPr>
-            <w:tcW w:w="2263" w:type="dxa"/>
-            <w:tcBorders>
-              <w:top w:val="single" w:sz="4" w:space="0" w:color="auto"/>
-              <w:left w:val="single" w:sz="4" w:space="0" w:color="auto"/>
-              <w:bottom w:val="single" w:sz="4" w:space="0" w:color="auto"/>
-              <w:right w:val="single" w:sz="4" w:space="0" w:color="auto"/>
-            </w:tcBorders>
-          </w:tcPr>
-          <w:p>
-            <w:pPr>
-              <w:spacing w:before="40" w:after="40"/>
-            </w:pPr>
-            <w:r>
-              <w:t>Fifth Defendant</w:t>
-            </w:r>
-          </w:p>
-        </w:tc>
-        <w:tc>
-          <w:tcPr>
-            <w:tcW w:w="7805" w:type="dxa"/>
-            <w:tcBorders>
-              <w:top w:val="single" w:sz="4" w:space="0" w:color="auto"/>
-              <w:left w:val="single" w:sz="4" w:space="0" w:color="auto"/>
-              <w:bottom w:val="single" w:sz="4" w:space="0" w:color="auto"/>
-              <w:right w:val="single" w:sz="4" w:space="0" w:color="auto"/>
-            </w:tcBorders>
-          </w:tcPr>
-          <w:p>
-            <w:pPr>
-              <w:spacing w:before="40" w:after="40"/>
-            </w:pPr>
-            <w:r>
-              <w:t>[Defendant5]</w:t>
-            </w:r>
-          </w:p>
-        </w:tc>
-      </w:tr>
-    </w:tbl>
-    <w:p>
-      <w:pPr>
-        <w:spacing w:before="60"/>
-        <w:rPr>
-          <w:sz w:val="4"/>
-        </w:rPr>
-      </w:pPr>
-    </w:p>
-    <w:tbl>
-      <w:tblPr>
-        <w:tblW w:w="10068" w:type="dxa"/>
-        <w:jc w:val="center"/>
-        <w:tblBorders>
-          <w:top w:val="single" w:sz="4" w:space="0" w:color="auto"/>
-          <w:left w:val="single" w:sz="4" w:space="0" w:color="auto"/>
-          <w:bottom w:val="single" w:sz="4" w:space="0" w:color="auto"/>
-          <w:right w:val="single" w:sz="4" w:space="0" w:color="auto"/>
-        </w:tblBorders>
-        <w:tblLook w:val="0000" w:firstRow="0" w:lastRow="0" w:firstColumn="0" w:lastColumn="0" w:noHBand="0" w:noVBand="0"/>
-      </w:tblPr>
-      <w:tblGrid>
-        <w:gridCol w:w="2263"/>
-        <w:gridCol w:w="7805"/>
-      </w:tblGrid>
-      <w:tr>
-        <w:trPr>
-          <w:jc w:val="center"/>
-        </w:trPr>
-        <w:tc>
-          <w:tcPr>
-            <w:tcW w:w="2263" w:type="dxa"/>
-            <w:tcBorders>
-              <w:top w:val="single" w:sz="4" w:space="0" w:color="auto"/>
-              <w:left w:val="single" w:sz="4" w:space="0" w:color="auto"/>
-              <w:bottom w:val="single" w:sz="4" w:space="0" w:color="auto"/>
-              <w:right w:val="single" w:sz="4" w:space="0" w:color="auto"/>
-            </w:tcBorders>
-          </w:tcPr>
-          <w:p>
-            <w:pPr>
-              <w:spacing w:before="40" w:after="40"/>
-            </w:pPr>
-            <w:r>
-              <w:t>Sixth Defendant</w:t>
-            </w:r>
-          </w:p>
-        </w:tc>
-        <w:tc>
-          <w:tcPr>
-            <w:tcW w:w="7805" w:type="dxa"/>
-            <w:tcBorders>
-              <w:top w:val="single" w:sz="4" w:space="0" w:color="auto"/>
-              <w:left w:val="single" w:sz="4" w:space="0" w:color="auto"/>
-              <w:bottom w:val="single" w:sz="4" w:space="0" w:color="auto"/>
-              <w:right w:val="single" w:sz="4" w:space="0" w:color="auto"/>
-            </w:tcBorders>
-          </w:tcPr>
-          <w:p>
-            <w:pPr>
-              <w:spacing w:before="40" w:after="40"/>
-            </w:pPr>
-            <w:r>
-              <w:t>[Defendant6]</w:t>
-            </w:r>
+              <w:pStyle w:val="Heading2"/>
+              <w:spacing w:after="60" w:line="240" w:lineRule="auto"/>
+              <w:jc w:val="left"/>
+              <w:rPr>
+                <w:u w:val="none"/>
+              </w:rPr>
+            </w:pPr>
           </w:p>
         </w:tc>
       </w:tr>
@@ -923,8 +604,86 @@
             </w:tcBorders>
           </w:tcPr>
           <w:p>
-            <w:r>
-              <w:t>I did on [Date] at [time am/pm] at [Place] duly serve [Name], the [Defendant] in this case with a [Name of process]:</w:t>
+            <w:pPr>
+              <w:spacing w:line="360" w:lineRule="auto"/>
+            </w:pPr>
+            <w:r>
+              <w:t xml:space="preserve">I did on </w:t>
+            </w:r>
+            <w:r>
+              <w:t xml:space="preserve">[Date] </w:t>
+            </w:r>
+            <w:r>
+              <w:t>a</w:t>
+            </w:r>
+            <w:r>
+              <w:t>t</w:t>
+            </w:r>
+            <w:r>
+              <w:t xml:space="preserve"> </w:t>
+            </w:r>
+            <w:r>
+              <w:t xml:space="preserve">[time </w:t>
+            </w:r>
+            <w:r>
+              <w:t>am/pm</w:t>
+            </w:r>
+            <w:r>
+              <w:t>]</w:t>
+            </w:r>
+            <w:r>
+              <w:t xml:space="preserve"> </w:t>
+            </w:r>
+            <w:r>
+              <w:t xml:space="preserve">at </w:t>
+            </w:r>
+            <w:r>
+              <w:t>[Place]</w:t>
+            </w:r>
+            <w:r>
+              <w:t xml:space="preserve"> </w:t>
+            </w:r>
+            <w:r>
+              <w:t>duly serve</w:t>
+            </w:r>
+            <w:r>
+              <w:t xml:space="preserve"> </w:t>
+            </w:r>
+            <w:r>
+              <w:t>[Name]</w:t>
+            </w:r>
+            <w:r>
+              <w:t>,</w:t>
+            </w:r>
+            <w:r>
+              <w:t xml:space="preserve"> </w:t>
+            </w:r>
+            <w:r>
+              <w:t xml:space="preserve">the </w:t>
+            </w:r>
+            <w:r>
+              <w:t>[Defendant</w:t>
+            </w:r>
+            <w:r>
+              <w:t>,</w:t>
+            </w:r>
+            <w:r>
+              <w:t xml:space="preserve"> First Defendant</w:t>
+            </w:r>
+            <w:r>
+              <w:t>,</w:t>
+            </w:r>
+            <w:r>
+              <w:t xml:space="preserve"> etc.]</w:t>
+            </w:r>
+            <w:r>
+              <w:t xml:space="preserve"> </w:t>
+            </w:r>
+            <w:r>
+              <w:t xml:space="preserve">in this case with a </w:t>
+            </w:r>
+            <w:r>
+              <w:t>[Name of process]:</w:t>
             </w:r>
           </w:p>
         </w:tc>
@@ -1727,7 +1486,7 @@
               <mc:AlternateContent>
                 <mc:Choice Requires="wps">
                   <w:drawing>
-                    <wp:anchor distT="0" distB="0" distL="114300" distR="114300" simplePos="0" relativeHeight="251662336" behindDoc="0" locked="0" layoutInCell="1" allowOverlap="1" wp14:anchorId="1965A242" wp14:editId="6B0E83BC">
+                    <wp:anchor distT="0" distB="0" distL="114300" distR="114300" simplePos="0" relativeHeight="251662336" behindDoc="0" locked="0" layoutInCell="1" allowOverlap="1" wp14:anchorId="74E45B40" wp14:editId="778D9BBC">
                       <wp:simplePos x="0" y="0"/>
                       <wp:positionH relativeFrom="column">
                         <wp:posOffset>-33020</wp:posOffset>
@@ -1829,7 +1588,7 @@
               <mc:AlternateContent>
                 <mc:Choice Requires="wps">
                   <w:drawing>
-                    <wp:anchor distT="0" distB="0" distL="114300" distR="114300" simplePos="0" relativeHeight="251659264" behindDoc="0" locked="0" layoutInCell="1" allowOverlap="1" wp14:anchorId="26E0A142" wp14:editId="1297326D">
+                    <wp:anchor distT="0" distB="0" distL="114300" distR="114300" simplePos="0" relativeHeight="251659264" behindDoc="0" locked="0" layoutInCell="1" allowOverlap="1" wp14:anchorId="0E9C744F" wp14:editId="2326BBAA">
                       <wp:simplePos x="0" y="0"/>
                       <wp:positionH relativeFrom="column">
                         <wp:posOffset>3762375</wp:posOffset>
@@ -1910,7 +1669,7 @@
               <mc:AlternateContent>
                 <mc:Choice Requires="wps">
                   <w:drawing>
-                    <wp:anchor distT="0" distB="0" distL="114300" distR="114300" simplePos="0" relativeHeight="251658240" behindDoc="0" locked="0" layoutInCell="1" allowOverlap="1" wp14:anchorId="4D764415" wp14:editId="4D1EB437">
+                    <wp:anchor distT="0" distB="0" distL="114300" distR="114300" simplePos="0" relativeHeight="251658240" behindDoc="0" locked="0" layoutInCell="1" allowOverlap="1" wp14:anchorId="1FFA2EBE" wp14:editId="5BDFFB86">
                       <wp:simplePos x="0" y="0"/>
                       <wp:positionH relativeFrom="column">
                         <wp:posOffset>3762375</wp:posOffset>
@@ -2004,7 +1763,7 @@
               <mc:AlternateContent>
                 <mc:Choice Requires="wps">
                   <w:drawing>
-                    <wp:anchor distT="0" distB="0" distL="114300" distR="114300" simplePos="0" relativeHeight="251661312" behindDoc="0" locked="0" layoutInCell="1" allowOverlap="1" wp14:anchorId="2DF492F9" wp14:editId="1AB73100">
+                    <wp:anchor distT="0" distB="0" distL="114300" distR="114300" simplePos="0" relativeHeight="251661312" behindDoc="0" locked="0" layoutInCell="1" allowOverlap="1" wp14:anchorId="3AC12EFA" wp14:editId="20340ADC">
                       <wp:simplePos x="0" y="0"/>
                       <wp:positionH relativeFrom="column">
                         <wp:posOffset>3762375</wp:posOffset>
@@ -2085,7 +1844,7 @@
               <mc:AlternateContent>
                 <mc:Choice Requires="wps">
                   <w:drawing>
-                    <wp:anchor distT="0" distB="0" distL="114300" distR="114300" simplePos="0" relativeHeight="251660288" behindDoc="0" locked="0" layoutInCell="1" allowOverlap="1" wp14:anchorId="00DF9EFA" wp14:editId="1DE2855C">
+                    <wp:anchor distT="0" distB="0" distL="114300" distR="114300" simplePos="0" relativeHeight="251660288" behindDoc="0" locked="0" layoutInCell="1" allowOverlap="1" wp14:anchorId="07914BD4" wp14:editId="6C16B671">
                       <wp:simplePos x="0" y="0"/>
                       <wp:positionH relativeFrom="column">
                         <wp:posOffset>3762375</wp:posOffset>
@@ -2295,13 +2054,13 @@
         <w:tblLook w:val="0000" w:firstRow="0" w:lastRow="0" w:firstColumn="0" w:lastColumn="0" w:noHBand="0" w:noVBand="0"/>
       </w:tblPr>
       <w:tblGrid>
-        <w:gridCol w:w="1838"/>
-        <w:gridCol w:w="510"/>
-        <w:gridCol w:w="1758"/>
-        <w:gridCol w:w="482"/>
-        <w:gridCol w:w="2892"/>
-        <w:gridCol w:w="510"/>
-        <w:gridCol w:w="2130"/>
+        <w:gridCol w:w="1980"/>
+        <w:gridCol w:w="567"/>
+        <w:gridCol w:w="1701"/>
+        <w:gridCol w:w="567"/>
+        <w:gridCol w:w="2977"/>
+        <w:gridCol w:w="567"/>
+        <w:gridCol w:w="1761"/>
       </w:tblGrid>
       <w:tr>
         <w:trPr>
@@ -2311,10 +2070,7 @@
         </w:trPr>
         <w:tc>
           <w:tcPr>
-            <w:tcW w:w="1838" w:type="dxa"/>
-            <w:tcMar>
-              <w:right w:w="57" w:type="dxa"/>
-            </w:tcMar>
+            <w:tcW w:w="1980" w:type="dxa"/>
             <w:vAlign w:val="center"/>
           </w:tcPr>
           <w:p>
@@ -2328,7 +2084,7 @@
         </w:tc>
         <w:tc>
           <w:tcPr>
-            <w:tcW w:w="8282" w:type="dxa"/>
+            <w:tcW w:w="8140" w:type="dxa"/>
             <w:gridSpan w:val="6"/>
             <w:vAlign w:val="center"/>
           </w:tcPr>
@@ -2347,10 +2103,7 @@
         </w:trPr>
         <w:tc>
           <w:tcPr>
-            <w:tcW w:w="1838" w:type="dxa"/>
-            <w:tcMar>
-              <w:right w:w="57" w:type="dxa"/>
-            </w:tcMar>
+            <w:tcW w:w="1980" w:type="dxa"/>
           </w:tcPr>
           <w:p>
             <w:pPr>
@@ -2363,7 +2116,7 @@
         </w:tc>
         <w:tc>
           <w:tcPr>
-            <w:tcW w:w="8282" w:type="dxa"/>
+            <w:tcW w:w="8140" w:type="dxa"/>
             <w:gridSpan w:val="6"/>
           </w:tcPr>
           <w:p>
@@ -2384,10 +2137,7 @@
         </w:trPr>
         <w:tc>
           <w:tcPr>
-            <w:tcW w:w="1838" w:type="dxa"/>
-            <w:tcMar>
-              <w:right w:w="57" w:type="dxa"/>
-            </w:tcMar>
+            <w:tcW w:w="1980" w:type="dxa"/>
             <w:vAlign w:val="center"/>
           </w:tcPr>
           <w:p>
@@ -2401,13 +2151,10 @@
         </w:tc>
         <w:tc>
           <w:tcPr>
-            <w:tcW w:w="510" w:type="dxa"/>
+            <w:tcW w:w="567" w:type="dxa"/>
             <w:tcBorders>
               <w:right w:val="nil"/>
             </w:tcBorders>
-            <w:tcMar>
-              <w:right w:w="57" w:type="dxa"/>
-            </w:tcMar>
             <w:vAlign w:val="center"/>
           </w:tcPr>
           <w:p>
@@ -2433,14 +2180,10 @@
         </w:tc>
         <w:tc>
           <w:tcPr>
-            <w:tcW w:w="1758" w:type="dxa"/>
+            <w:tcW w:w="1701" w:type="dxa"/>
             <w:tcBorders>
               <w:left w:val="nil"/>
             </w:tcBorders>
-            <w:tcMar>
-              <w:left w:w="57" w:type="dxa"/>
-              <w:right w:w="57" w:type="dxa"/>
-            </w:tcMar>
             <w:vAlign w:val="center"/>
           </w:tcPr>
           <w:p>
@@ -2454,20 +2197,15 @@
         </w:tc>
         <w:tc>
           <w:tcPr>
-            <w:tcW w:w="482" w:type="dxa"/>
+            <w:tcW w:w="567" w:type="dxa"/>
             <w:tcBorders>
               <w:right w:val="nil"/>
             </w:tcBorders>
-            <w:tcMar>
-              <w:left w:w="57" w:type="dxa"/>
-              <w:right w:w="57" w:type="dxa"/>
-            </w:tcMar>
             <w:vAlign w:val="center"/>
           </w:tcPr>
           <w:p>
             <w:pPr>
               <w:spacing w:before="40" w:after="40"/>
-              <w:jc w:val="right"/>
               <w:rPr>
                 <w:szCs w:val="20"/>
               </w:rPr>
@@ -2488,14 +2226,10 @@
         </w:tc>
         <w:tc>
           <w:tcPr>
-            <w:tcW w:w="2892" w:type="dxa"/>
+            <w:tcW w:w="2977" w:type="dxa"/>
             <w:tcBorders>
               <w:left w:val="nil"/>
             </w:tcBorders>
-            <w:tcMar>
-              <w:left w:w="57" w:type="dxa"/>
-              <w:right w:w="57" w:type="dxa"/>
-            </w:tcMar>
             <w:vAlign w:val="center"/>
           </w:tcPr>
           <w:p>
@@ -2509,20 +2243,15 @@
         </w:tc>
         <w:tc>
           <w:tcPr>
-            <w:tcW w:w="510" w:type="dxa"/>
+            <w:tcW w:w="567" w:type="dxa"/>
             <w:tcBorders>
               <w:right w:val="nil"/>
             </w:tcBorders>
-            <w:tcMar>
-              <w:left w:w="57" w:type="dxa"/>
-              <w:right w:w="57" w:type="dxa"/>
-            </w:tcMar>
             <w:vAlign w:val="center"/>
           </w:tcPr>
           <w:p>
             <w:pPr>
               <w:spacing w:before="40" w:after="40"/>
-              <w:jc w:val="right"/>
               <w:rPr>
                 <w:szCs w:val="20"/>
               </w:rPr>
@@ -2549,14 +2278,10 @@
         </w:tc>
         <w:tc>
           <w:tcPr>
-            <w:tcW w:w="2045" w:type="dxa"/>
+            <w:tcW w:w="1761" w:type="dxa"/>
             <w:tcBorders>
               <w:left w:val="nil"/>
             </w:tcBorders>
-            <w:tcMar>
-              <w:left w:w="57" w:type="dxa"/>
-              <w:right w:w="57" w:type="dxa"/>
-            </w:tcMar>
             <w:vAlign w:val="center"/>
           </w:tcPr>
           <w:p>
@@ -4001,15 +3726,6 @@
 </file>
 
 <file path=customXml/item1.xml><?xml version="1.0" encoding="utf-8"?>
-<?mso-contentType ?>
-<FormTemplates xmlns="http://schemas.microsoft.com/sharepoint/v3/contenttype/forms">
-  <Display>DocumentLibraryForm</Display>
-  <Edit>DocumentLibraryForm</Edit>
-  <New>DocumentLibraryForm</New>
-</FormTemplates>
-</file>
-
-<file path=customXml/item2.xml><?xml version="1.0" encoding="utf-8"?>
 <p:properties xmlns:p="http://schemas.microsoft.com/office/2006/metadata/properties" xmlns:xsi="http://www.w3.org/2001/XMLSchema-instance" xmlns:pc="http://schemas.microsoft.com/office/infopath/2007/PartnerControls">
   <documentManagement>
     <TaxCatchAll xmlns="0ca99e81-b41e-49d6-9457-d9d53150de72" xsi:nil="true"/>
@@ -4020,7 +3736,7 @@
 </p:properties>
 </file>
 
-<file path=customXml/item3.xml><?xml version="1.0" encoding="utf-8"?>
+<file path=customXml/item2.xml><?xml version="1.0" encoding="utf-8"?>
 <ct:contentTypeSchema xmlns:ct="http://schemas.microsoft.com/office/2006/metadata/contentType" xmlns:ma="http://schemas.microsoft.com/office/2006/metadata/properties/metaAttributes" ct:_="" ma:_="" ma:contentTypeName="Document" ma:contentTypeID="0x0101008D7FB4DDAAE1694CA0CF7849123FDD87" ma:contentTypeVersion="14" ma:contentTypeDescription="Create a new document." ma:contentTypeScope="" ma:versionID="fa570d1a2d9326622c6925ef6cd31d1d">
   <xsd:schema xmlns:xsd="http://www.w3.org/2001/XMLSchema" xmlns:xs="http://www.w3.org/2001/XMLSchema" xmlns:p="http://schemas.microsoft.com/office/2006/metadata/properties" xmlns:ns2="6f8d4a12-a224-411d-b1eb-68594a68a103" xmlns:ns3="0ca99e81-b41e-49d6-9457-d9d53150de72" targetNamespace="http://schemas.microsoft.com/office/2006/metadata/properties" ma:root="true" ma:fieldsID="b537a3f23d554c1665667f361bfa25a6" ns2:_="" ns3:_="">
     <xsd:import namespace="6f8d4a12-a224-411d-b1eb-68594a68a103"/>
@@ -4249,19 +3965,20 @@
 </ct:contentTypeSchema>
 </file>
 
-<file path=customXml/item4.xml><?xml version="1.0" encoding="utf-8"?>
+<file path=customXml/item3.xml><?xml version="1.0" encoding="utf-8"?>
 <b:Sources xmlns:b="http://schemas.openxmlformats.org/officeDocument/2006/bibliography" xmlns="http://schemas.openxmlformats.org/officeDocument/2006/bibliography" SelectedStyle="\APA.XSL" StyleName="APA"/>
 </file>
 
-<file path=customXml/itemProps1.xml><?xml version="1.0" encoding="utf-8"?>
-<ds:datastoreItem xmlns:ds="http://schemas.openxmlformats.org/officeDocument/2006/customXml" ds:itemID="{6EAE1ED6-FA35-4174-B5FD-137D89C0BC6A}">
-  <ds:schemaRefs>
-    <ds:schemaRef ds:uri="http://schemas.microsoft.com/sharepoint/v3/contenttype/forms"/>
-  </ds:schemaRefs>
-</ds:datastoreItem>
+<file path=customXml/item4.xml><?xml version="1.0" encoding="utf-8"?>
+<?mso-contentType ?>
+<FormTemplates xmlns="http://schemas.microsoft.com/sharepoint/v3/contenttype/forms">
+  <Display>DocumentLibraryForm</Display>
+  <Edit>DocumentLibraryForm</Edit>
+  <New>DocumentLibraryForm</New>
+</FormTemplates>
 </file>
 
-<file path=customXml/itemProps2.xml><?xml version="1.0" encoding="utf-8"?>
+<file path=customXml/itemProps1.xml><?xml version="1.0" encoding="utf-8"?>
 <ds:datastoreItem xmlns:ds="http://schemas.openxmlformats.org/officeDocument/2006/customXml" ds:itemID="{CC87234F-8DEA-4CD5-96E4-566D9A941C73}">
   <ds:schemaRefs>
     <ds:schemaRef ds:uri="http://schemas.microsoft.com/office/2006/metadata/properties"/>
@@ -4272,7 +3989,7 @@
 </ds:datastoreItem>
 </file>
 
-<file path=customXml/itemProps3.xml><?xml version="1.0" encoding="utf-8"?>
+<file path=customXml/itemProps2.xml><?xml version="1.0" encoding="utf-8"?>
 <ds:datastoreItem xmlns:ds="http://schemas.openxmlformats.org/officeDocument/2006/customXml" ds:itemID="{00B7649E-91B1-43EF-875B-8E8E7BF164F9}">
   <ds:schemaRefs>
     <ds:schemaRef ds:uri="http://schemas.microsoft.com/office/2006/metadata/contentType"/>
@@ -4291,10 +4008,18 @@
 </ds:datastoreItem>
 </file>
 
-<file path=customXml/itemProps4.xml><?xml version="1.0" encoding="utf-8"?>
+<file path=customXml/itemProps3.xml><?xml version="1.0" encoding="utf-8"?>
 <ds:datastoreItem xmlns:ds="http://schemas.openxmlformats.org/officeDocument/2006/customXml" ds:itemID="{A788320B-920E-4AE9-AB85-E5D8EE26C772}">
   <ds:schemaRefs>
     <ds:schemaRef ds:uri="http://schemas.openxmlformats.org/officeDocument/2006/bibliography"/>
   </ds:schemaRefs>
 </ds:datastoreItem>
+</file>
+
+<file path=customXml/itemProps4.xml><?xml version="1.0" encoding="utf-8"?>
+<ds:datastoreItem xmlns:ds="http://schemas.openxmlformats.org/officeDocument/2006/customXml" ds:itemID="{6EAE1ED6-FA35-4174-B5FD-137D89C0BC6A}">
+  <ds:schemaRefs>
+    <ds:schemaRef ds:uri="http://schemas.microsoft.com/sharepoint/v3/contenttype/forms"/>
+  </ds:schemaRefs>
+</ds:datastoreItem>
 </file>
</xml_diff>

<commit_message>
Amend address row alignment
</commit_message>
<xml_diff>
--- a/netlify/functions/Form_11_-_Affidavit_of_Service.docx
+++ b/netlify/functions/Form_11_-_Affidavit_of_Service.docx
@@ -976,8 +976,8 @@
             <w:r>
               <w:t xml:space="preserve">By handing the document to a person who, on reasonable grounds, is believed to be a director of the corporation who resides in </w:t>
             </w:r>
-            <w:smartTag w:uri="urn:schemas-microsoft-com:office:smarttags" w:element="country-region">
-              <w:smartTag w:uri="urn:schemas-microsoft-com:office:smarttags" w:element="place">
+            <w:smartTag w:uri="urn:schemas-microsoft-com:office:smarttags" w:element="place">
+              <w:smartTag w:uri="urn:schemas-microsoft-com:office:smarttags" w:element="country-region">
                 <w:r>
                   <w:t>Australia</w:t>
                 </w:r>
@@ -2120,6 +2120,7 @@
           <w:tcPr>
             <w:tcW w:w="8140" w:type="dxa"/>
             <w:gridSpan w:val="6"/>
+            <w:vAlign w:val="center"/>
           </w:tcPr>
           <w:p>
             <w:pPr>
@@ -3730,6 +3731,26 @@
 </file>
 
 <file path=customXml/item1.xml><?xml version="1.0" encoding="utf-8"?>
+<?mso-contentType ?>
+<FormTemplates xmlns="http://schemas.microsoft.com/sharepoint/v3/contenttype/forms">
+  <Display>DocumentLibraryForm</Display>
+  <Edit>DocumentLibraryForm</Edit>
+  <New>DocumentLibraryForm</New>
+</FormTemplates>
+</file>
+
+<file path=customXml/item2.xml><?xml version="1.0" encoding="utf-8"?>
+<p:properties xmlns:p="http://schemas.microsoft.com/office/2006/metadata/properties" xmlns:xsi="http://www.w3.org/2001/XMLSchema-instance" xmlns:pc="http://schemas.microsoft.com/office/infopath/2007/PartnerControls">
+  <documentManagement>
+    <TaxCatchAll xmlns="0ca99e81-b41e-49d6-9457-d9d53150de72" xsi:nil="true"/>
+    <lcf76f155ced4ddcb4097134ff3c332f xmlns="6f8d4a12-a224-411d-b1eb-68594a68a103">
+      <Terms xmlns="http://schemas.microsoft.com/office/infopath/2007/PartnerControls"/>
+    </lcf76f155ced4ddcb4097134ff3c332f>
+  </documentManagement>
+</p:properties>
+</file>
+
+<file path=customXml/item3.xml><?xml version="1.0" encoding="utf-8"?>
 <ct:contentTypeSchema xmlns:ct="http://schemas.microsoft.com/office/2006/metadata/contentType" xmlns:ma="http://schemas.microsoft.com/office/2006/metadata/properties/metaAttributes" ct:_="" ma:_="" ma:contentTypeName="Document" ma:contentTypeID="0x0101008D7FB4DDAAE1694CA0CF7849123FDD87" ma:contentTypeVersion="14" ma:contentTypeDescription="Create a new document." ma:contentTypeScope="" ma:versionID="fa570d1a2d9326622c6925ef6cd31d1d">
   <xsd:schema xmlns:xsd="http://www.w3.org/2001/XMLSchema" xmlns:xs="http://www.w3.org/2001/XMLSchema" xmlns:p="http://schemas.microsoft.com/office/2006/metadata/properties" xmlns:ns2="6f8d4a12-a224-411d-b1eb-68594a68a103" xmlns:ns3="0ca99e81-b41e-49d6-9457-d9d53150de72" targetNamespace="http://schemas.microsoft.com/office/2006/metadata/properties" ma:root="true" ma:fieldsID="b537a3f23d554c1665667f361bfa25a6" ns2:_="" ns3:_="">
     <xsd:import namespace="6f8d4a12-a224-411d-b1eb-68594a68a103"/>
@@ -3958,31 +3979,30 @@
 </ct:contentTypeSchema>
 </file>
 
-<file path=customXml/item2.xml><?xml version="1.0" encoding="utf-8"?>
-<p:properties xmlns:p="http://schemas.microsoft.com/office/2006/metadata/properties" xmlns:xsi="http://www.w3.org/2001/XMLSchema-instance" xmlns:pc="http://schemas.microsoft.com/office/infopath/2007/PartnerControls">
-  <documentManagement>
-    <TaxCatchAll xmlns="0ca99e81-b41e-49d6-9457-d9d53150de72" xsi:nil="true"/>
-    <lcf76f155ced4ddcb4097134ff3c332f xmlns="6f8d4a12-a224-411d-b1eb-68594a68a103">
-      <Terms xmlns="http://schemas.microsoft.com/office/infopath/2007/PartnerControls"/>
-    </lcf76f155ced4ddcb4097134ff3c332f>
-  </documentManagement>
-</p:properties>
-</file>
-
-<file path=customXml/item3.xml><?xml version="1.0" encoding="utf-8"?>
-<?mso-contentType ?>
-<FormTemplates xmlns="http://schemas.microsoft.com/sharepoint/v3/contenttype/forms">
-  <Display>DocumentLibraryForm</Display>
-  <Edit>DocumentLibraryForm</Edit>
-  <New>DocumentLibraryForm</New>
-</FormTemplates>
-</file>
-
 <file path=customXml/item4.xml><?xml version="1.0" encoding="utf-8"?>
 <b:Sources xmlns:b="http://schemas.openxmlformats.org/officeDocument/2006/bibliography" xmlns="http://schemas.openxmlformats.org/officeDocument/2006/bibliography" SelectedStyle="\APA.XSL" StyleName="APA"/>
 </file>
 
 <file path=customXml/itemProps1.xml><?xml version="1.0" encoding="utf-8"?>
+<ds:datastoreItem xmlns:ds="http://schemas.openxmlformats.org/officeDocument/2006/customXml" ds:itemID="{6EAE1ED6-FA35-4174-B5FD-137D89C0BC6A}">
+  <ds:schemaRefs>
+    <ds:schemaRef ds:uri="http://schemas.microsoft.com/sharepoint/v3/contenttype/forms"/>
+  </ds:schemaRefs>
+</ds:datastoreItem>
+</file>
+
+<file path=customXml/itemProps2.xml><?xml version="1.0" encoding="utf-8"?>
+<ds:datastoreItem xmlns:ds="http://schemas.openxmlformats.org/officeDocument/2006/customXml" ds:itemID="{CC87234F-8DEA-4CD5-96E4-566D9A941C73}">
+  <ds:schemaRefs>
+    <ds:schemaRef ds:uri="http://schemas.microsoft.com/office/2006/metadata/properties"/>
+    <ds:schemaRef ds:uri="http://schemas.microsoft.com/office/infopath/2007/PartnerControls"/>
+    <ds:schemaRef ds:uri="0ca99e81-b41e-49d6-9457-d9d53150de72"/>
+    <ds:schemaRef ds:uri="6f8d4a12-a224-411d-b1eb-68594a68a103"/>
+  </ds:schemaRefs>
+</ds:datastoreItem>
+</file>
+
+<file path=customXml/itemProps3.xml><?xml version="1.0" encoding="utf-8"?>
 <ds:datastoreItem xmlns:ds="http://schemas.openxmlformats.org/officeDocument/2006/customXml" ds:itemID="{00B7649E-91B1-43EF-875B-8E8E7BF164F9}">
   <ds:schemaRefs>
     <ds:schemaRef ds:uri="http://schemas.microsoft.com/office/2006/metadata/contentType"/>
@@ -4001,25 +4021,6 @@
 </ds:datastoreItem>
 </file>
 
-<file path=customXml/itemProps2.xml><?xml version="1.0" encoding="utf-8"?>
-<ds:datastoreItem xmlns:ds="http://schemas.openxmlformats.org/officeDocument/2006/customXml" ds:itemID="{CC87234F-8DEA-4CD5-96E4-566D9A941C73}">
-  <ds:schemaRefs>
-    <ds:schemaRef ds:uri="http://schemas.microsoft.com/office/2006/metadata/properties"/>
-    <ds:schemaRef ds:uri="http://schemas.microsoft.com/office/infopath/2007/PartnerControls"/>
-    <ds:schemaRef ds:uri="0ca99e81-b41e-49d6-9457-d9d53150de72"/>
-    <ds:schemaRef ds:uri="6f8d4a12-a224-411d-b1eb-68594a68a103"/>
-  </ds:schemaRefs>
-</ds:datastoreItem>
-</file>
-
-<file path=customXml/itemProps3.xml><?xml version="1.0" encoding="utf-8"?>
-<ds:datastoreItem xmlns:ds="http://schemas.openxmlformats.org/officeDocument/2006/customXml" ds:itemID="{6EAE1ED6-FA35-4174-B5FD-137D89C0BC6A}">
-  <ds:schemaRefs>
-    <ds:schemaRef ds:uri="http://schemas.microsoft.com/sharepoint/v3/contenttype/forms"/>
-  </ds:schemaRefs>
-</ds:datastoreItem>
-</file>
-
 <file path=customXml/itemProps4.xml><?xml version="1.0" encoding="utf-8"?>
 <ds:datastoreItem xmlns:ds="http://schemas.openxmlformats.org/officeDocument/2006/customXml" ds:itemID="{A788320B-920E-4AE9-AB85-E5D8EE26C772}">
   <ds:schemaRefs>

</xml_diff>

<commit_message>
Change table row alignment
</commit_message>
<xml_diff>
--- a/netlify/functions/Form_11_-_Affidavit_of_Service.docx
+++ b/netlify/functions/Form_11_-_Affidavit_of_Service.docx
@@ -976,8 +976,8 @@
             <w:r>
               <w:t xml:space="preserve">By handing the document to a person who, on reasonable grounds, is believed to be a director of the corporation who resides in </w:t>
             </w:r>
-            <w:smartTag w:uri="urn:schemas-microsoft-com:office:smarttags" w:element="place">
-              <w:smartTag w:uri="urn:schemas-microsoft-com:office:smarttags" w:element="country-region">
+            <w:smartTag w:uri="urn:schemas-microsoft-com:office:smarttags" w:element="country-region">
+              <w:smartTag w:uri="urn:schemas-microsoft-com:office:smarttags" w:element="place">
                 <w:r>
                   <w:t>Australia</w:t>
                 </w:r>
@@ -1312,15 +1312,7 @@
               <w:spacing w:before="40" w:after="40"/>
             </w:pPr>
             <w:r>
-              <w:t xml:space="preserve">By handing the document to someone at the partnership’s principal or last known place of business who, on reasonable grounds, is believed to </w:t>
-            </w:r>
-            <w:proofErr w:type="gramStart"/>
-            <w:r>
-              <w:t>be in charge of</w:t>
-            </w:r>
-            <w:proofErr w:type="gramEnd"/>
-            <w:r>
-              <w:t xml:space="preserve"> the business at the time of service.</w:t>
+              <w:t>By handing the document to someone at the partnership’s principal or last known place of business who, on reasonable grounds, is believed to be in charge of the business at the time of service.</w:t>
             </w:r>
           </w:p>
         </w:tc>
@@ -1488,109 +1480,7 @@
               <mc:AlternateContent>
                 <mc:Choice Requires="wps">
                   <w:drawing>
-                    <wp:anchor distT="0" distB="0" distL="114300" distR="114300" simplePos="0" relativeHeight="251662336" behindDoc="0" locked="0" layoutInCell="1" allowOverlap="1" wp14:anchorId="74E45B40" wp14:editId="778D9BBC">
-                      <wp:simplePos x="0" y="0"/>
-                      <wp:positionH relativeFrom="column">
-                        <wp:posOffset>-33020</wp:posOffset>
-                      </wp:positionH>
-                      <wp:positionV relativeFrom="paragraph">
-                        <wp:posOffset>10795</wp:posOffset>
-                      </wp:positionV>
-                      <wp:extent cx="121920" cy="487680"/>
-                      <wp:effectExtent l="0" t="0" r="11430" b="26670"/>
-                      <wp:wrapNone/>
-                      <wp:docPr id="5" name="Right Brace 5"/>
-                      <wp:cNvGraphicFramePr>
-                        <a:graphicFrameLocks xmlns:a="http://schemas.openxmlformats.org/drawingml/2006/main"/>
-                      </wp:cNvGraphicFramePr>
-                      <a:graphic xmlns:a="http://schemas.openxmlformats.org/drawingml/2006/main">
-                        <a:graphicData uri="http://schemas.microsoft.com/office/word/2010/wordprocessingShape">
-                          <wps:wsp>
-                            <wps:cNvSpPr>
-                              <a:spLocks/>
-                            </wps:cNvSpPr>
-                            <wps:spPr bwMode="auto">
-                              <a:xfrm>
-                                <a:off x="0" y="0"/>
-                                <a:ext cx="121920" cy="487680"/>
-                              </a:xfrm>
-                              <a:prstGeom prst="rightBrace">
-                                <a:avLst>
-                                  <a:gd name="adj1" fmla="val 33333"/>
-                                  <a:gd name="adj2" fmla="val 50079"/>
-                                </a:avLst>
-                              </a:prstGeom>
-                              <a:noFill/>
-                              <a:ln w="6350">
-                                <a:solidFill>
-                                  <a:srgbClr val="000000"/>
-                                </a:solidFill>
-                                <a:round/>
-                                <a:headEnd/>
-                                <a:tailEnd/>
-                              </a:ln>
-                              <a:extLst>
-                                <a:ext uri="{909E8E84-426E-40DD-AFC4-6F175D3DCCD1}">
-                                  <a14:hiddenFill xmlns:a14="http://schemas.microsoft.com/office/drawing/2010/main">
-                                    <a:solidFill>
-                                      <a:srgbClr val="FFFFFF"/>
-                                    </a:solidFill>
-                                  </a14:hiddenFill>
-                                </a:ext>
-                              </a:extLst>
-                            </wps:spPr>
-                            <wps:bodyPr rot="0" vert="horz" wrap="square" lIns="91440" tIns="45720" rIns="91440" bIns="45720" anchor="t" anchorCtr="0" upright="1">
-                              <a:noAutofit/>
-                            </wps:bodyPr>
-                          </wps:wsp>
-                        </a:graphicData>
-                      </a:graphic>
-                      <wp14:sizeRelH relativeFrom="page">
-                        <wp14:pctWidth>0</wp14:pctWidth>
-                      </wp14:sizeRelH>
-                      <wp14:sizeRelV relativeFrom="page">
-                        <wp14:pctHeight>0</wp14:pctHeight>
-                      </wp14:sizeRelV>
-                    </wp:anchor>
-                  </w:drawing>
-                </mc:Choice>
-                <mc:Fallback>
-                  <w:pict>
-                    <v:shapetype w14:anchorId="2D01638B" id="_x0000_t88" coordsize="21600,21600" o:spt="88" adj="1800,10800" path="m,qx10800@0l10800@2qy21600@11,10800@3l10800@1qy,21600e" filled="f">
-                      <v:formulas>
-                        <v:f eqn="val #0"/>
-                        <v:f eqn="sum 21600 0 #0"/>
-                        <v:f eqn="sum #1 0 #0"/>
-                        <v:f eqn="sum #1 #0 0"/>
-                        <v:f eqn="prod #0 9598 32768"/>
-                        <v:f eqn="sum 21600 0 @4"/>
-                        <v:f eqn="sum 21600 0 #1"/>
-                        <v:f eqn="min #1 @6"/>
-                        <v:f eqn="prod @7 1 2"/>
-                        <v:f eqn="prod #0 2 1"/>
-                        <v:f eqn="sum 21600 0 @9"/>
-                        <v:f eqn="val #1"/>
-                      </v:formulas>
-                      <v:path arrowok="t" o:connecttype="custom" o:connectlocs="0,0;21600,@11;0,21600" textboxrect="0,@4,7637,@5"/>
-                      <v:handles>
-                        <v:h position="center,#0" yrange="0,@8"/>
-                        <v:h position="bottomRight,#1" yrange="@9,@10"/>
-                      </v:handles>
-                    </v:shapetype>
-                    <v:shape id="Right Brace 5" o:spid="_x0000_s1026" type="#_x0000_t88" style="position:absolute;margin-left:-2.6pt;margin-top:.85pt;width:9.6pt;height:38.4pt;z-index:251662336;visibility:visible;mso-wrap-style:square;mso-width-percent:0;mso-height-percent:0;mso-wrap-distance-left:9pt;mso-wrap-distance-top:0;mso-wrap-distance-right:9pt;mso-wrap-distance-bottom:0;mso-position-horizontal:absolute;mso-position-horizontal-relative:text;mso-position-vertical:absolute;mso-position-vertical-relative:text;mso-width-percent:0;mso-height-percent:0;mso-width-relative:page;mso-height-relative:page;v-text-anchor:top" o:gfxdata="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" adj=",10817" strokeweight=".5pt"/>
-                  </w:pict>
-                </mc:Fallback>
-              </mc:AlternateContent>
-            </w:r>
-            <w:r>
-              <w:rPr>
-                <w:noProof/>
-                <w:lang w:eastAsia="en-AU"/>
-              </w:rPr>
-              <mc:AlternateContent>
-                <mc:Choice Requires="wps">
-                  <w:drawing>
-                    <wp:anchor distT="0" distB="0" distL="114300" distR="114300" simplePos="0" relativeHeight="251659264" behindDoc="0" locked="0" layoutInCell="1" allowOverlap="1" wp14:anchorId="0E9C744F" wp14:editId="2326BBAA">
+                    <wp:anchor distT="0" distB="0" distL="114300" distR="114300" simplePos="0" relativeHeight="251659264" behindDoc="0" locked="0" layoutInCell="1" allowOverlap="1" wp14:anchorId="0E9C744F" wp14:editId="3AD4049A">
                       <wp:simplePos x="0" y="0"/>
                       <wp:positionH relativeFrom="column">
                         <wp:posOffset>3762375</wp:posOffset>
@@ -1658,7 +1548,28 @@
                 </mc:Choice>
                 <mc:Fallback>
                   <w:pict>
-                    <v:shape w14:anchorId="6EF006F2" id="Right Brace 2" o:spid="_x0000_s1026" type="#_x0000_t88" style="position:absolute;margin-left:296.25pt;margin-top:105.6pt;width:9.6pt;height:38.4pt;z-index:251659264;visibility:visible;mso-wrap-style:square;mso-width-percent:0;mso-height-percent:0;mso-wrap-distance-left:9pt;mso-wrap-distance-top:0;mso-wrap-distance-right:9pt;mso-wrap-distance-bottom:0;mso-position-horizontal:absolute;mso-position-horizontal-relative:text;mso-position-vertical:absolute;mso-position-vertical-relative:text;mso-width-percent:0;mso-height-percent:0;mso-width-relative:page;mso-height-relative:page;v-text-anchor:top" o:gfxdata="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" adj=",10817"/>
+                    <v:shapetype w14:anchorId="4378CC8E" id="_x0000_t88" coordsize="21600,21600" o:spt="88" adj="1800,10800" path="m,qx10800@0l10800@2qy21600@11,10800@3l10800@1qy,21600e" filled="f">
+                      <v:formulas>
+                        <v:f eqn="val #0"/>
+                        <v:f eqn="sum 21600 0 #0"/>
+                        <v:f eqn="sum #1 0 #0"/>
+                        <v:f eqn="sum #1 #0 0"/>
+                        <v:f eqn="prod #0 9598 32768"/>
+                        <v:f eqn="sum 21600 0 @4"/>
+                        <v:f eqn="sum 21600 0 #1"/>
+                        <v:f eqn="min #1 @6"/>
+                        <v:f eqn="prod @7 1 2"/>
+                        <v:f eqn="prod #0 2 1"/>
+                        <v:f eqn="sum 21600 0 @9"/>
+                        <v:f eqn="val #1"/>
+                      </v:formulas>
+                      <v:path arrowok="t" o:connecttype="custom" o:connectlocs="0,0;21600,@11;0,21600" textboxrect="0,@4,7637,@5"/>
+                      <v:handles>
+                        <v:h position="center,#0" yrange="0,@8"/>
+                        <v:h position="bottomRight,#1" yrange="@9,@10"/>
+                      </v:handles>
+                    </v:shapetype>
+                    <v:shape id="Right Brace 2" o:spid="_x0000_s1026" type="#_x0000_t88" style="position:absolute;margin-left:296.25pt;margin-top:105.6pt;width:9.6pt;height:38.4pt;z-index:251659264;visibility:visible;mso-wrap-style:square;mso-width-percent:0;mso-height-percent:0;mso-wrap-distance-left:9pt;mso-wrap-distance-top:0;mso-wrap-distance-right:9pt;mso-wrap-distance-bottom:0;mso-position-horizontal:absolute;mso-position-horizontal-relative:text;mso-position-vertical:absolute;mso-position-vertical-relative:text;mso-width-percent:0;mso-height-percent:0;mso-width-relative:page;mso-height-relative:page;v-text-anchor:top" o:gfxdata="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" adj=",10817"/>
                   </w:pict>
                 </mc:Fallback>
               </mc:AlternateContent>
@@ -3731,15 +3642,6 @@
 </file>
 
 <file path=customXml/item1.xml><?xml version="1.0" encoding="utf-8"?>
-<?mso-contentType ?>
-<FormTemplates xmlns="http://schemas.microsoft.com/sharepoint/v3/contenttype/forms">
-  <Display>DocumentLibraryForm</Display>
-  <Edit>DocumentLibraryForm</Edit>
-  <New>DocumentLibraryForm</New>
-</FormTemplates>
-</file>
-
-<file path=customXml/item2.xml><?xml version="1.0" encoding="utf-8"?>
 <p:properties xmlns:p="http://schemas.microsoft.com/office/2006/metadata/properties" xmlns:xsi="http://www.w3.org/2001/XMLSchema-instance" xmlns:pc="http://schemas.microsoft.com/office/infopath/2007/PartnerControls">
   <documentManagement>
     <TaxCatchAll xmlns="0ca99e81-b41e-49d6-9457-d9d53150de72" xsi:nil="true"/>
@@ -3750,7 +3652,20 @@
 </p:properties>
 </file>
 
+<file path=customXml/item2.xml><?xml version="1.0" encoding="utf-8"?>
+<?mso-contentType ?>
+<FormTemplates xmlns="http://schemas.microsoft.com/sharepoint/v3/contenttype/forms">
+  <Display>DocumentLibraryForm</Display>
+  <Edit>DocumentLibraryForm</Edit>
+  <New>DocumentLibraryForm</New>
+</FormTemplates>
+</file>
+
 <file path=customXml/item3.xml><?xml version="1.0" encoding="utf-8"?>
+<b:Sources xmlns:b="http://schemas.openxmlformats.org/officeDocument/2006/bibliography" xmlns="http://schemas.openxmlformats.org/officeDocument/2006/bibliography" SelectedStyle="\APA.XSL" StyleName="APA"/>
+</file>
+
+<file path=customXml/item4.xml><?xml version="1.0" encoding="utf-8"?>
 <ct:contentTypeSchema xmlns:ct="http://schemas.microsoft.com/office/2006/metadata/contentType" xmlns:ma="http://schemas.microsoft.com/office/2006/metadata/properties/metaAttributes" ct:_="" ma:_="" ma:contentTypeName="Document" ma:contentTypeID="0x0101008D7FB4DDAAE1694CA0CF7849123FDD87" ma:contentTypeVersion="14" ma:contentTypeDescription="Create a new document." ma:contentTypeScope="" ma:versionID="fa570d1a2d9326622c6925ef6cd31d1d">
   <xsd:schema xmlns:xsd="http://www.w3.org/2001/XMLSchema" xmlns:xs="http://www.w3.org/2001/XMLSchema" xmlns:p="http://schemas.microsoft.com/office/2006/metadata/properties" xmlns:ns2="6f8d4a12-a224-411d-b1eb-68594a68a103" xmlns:ns3="0ca99e81-b41e-49d6-9457-d9d53150de72" targetNamespace="http://schemas.microsoft.com/office/2006/metadata/properties" ma:root="true" ma:fieldsID="b537a3f23d554c1665667f361bfa25a6" ns2:_="" ns3:_="">
     <xsd:import namespace="6f8d4a12-a224-411d-b1eb-68594a68a103"/>
@@ -3979,19 +3894,7 @@
 </ct:contentTypeSchema>
 </file>
 
-<file path=customXml/item4.xml><?xml version="1.0" encoding="utf-8"?>
-<b:Sources xmlns:b="http://schemas.openxmlformats.org/officeDocument/2006/bibliography" xmlns="http://schemas.openxmlformats.org/officeDocument/2006/bibliography" SelectedStyle="\APA.XSL" StyleName="APA"/>
-</file>
-
 <file path=customXml/itemProps1.xml><?xml version="1.0" encoding="utf-8"?>
-<ds:datastoreItem xmlns:ds="http://schemas.openxmlformats.org/officeDocument/2006/customXml" ds:itemID="{6EAE1ED6-FA35-4174-B5FD-137D89C0BC6A}">
-  <ds:schemaRefs>
-    <ds:schemaRef ds:uri="http://schemas.microsoft.com/sharepoint/v3/contenttype/forms"/>
-  </ds:schemaRefs>
-</ds:datastoreItem>
-</file>
-
-<file path=customXml/itemProps2.xml><?xml version="1.0" encoding="utf-8"?>
 <ds:datastoreItem xmlns:ds="http://schemas.openxmlformats.org/officeDocument/2006/customXml" ds:itemID="{CC87234F-8DEA-4CD5-96E4-566D9A941C73}">
   <ds:schemaRefs>
     <ds:schemaRef ds:uri="http://schemas.microsoft.com/office/2006/metadata/properties"/>
@@ -4002,7 +3905,23 @@
 </ds:datastoreItem>
 </file>
 
+<file path=customXml/itemProps2.xml><?xml version="1.0" encoding="utf-8"?>
+<ds:datastoreItem xmlns:ds="http://schemas.openxmlformats.org/officeDocument/2006/customXml" ds:itemID="{6EAE1ED6-FA35-4174-B5FD-137D89C0BC6A}">
+  <ds:schemaRefs>
+    <ds:schemaRef ds:uri="http://schemas.microsoft.com/sharepoint/v3/contenttype/forms"/>
+  </ds:schemaRefs>
+</ds:datastoreItem>
+</file>
+
 <file path=customXml/itemProps3.xml><?xml version="1.0" encoding="utf-8"?>
+<ds:datastoreItem xmlns:ds="http://schemas.openxmlformats.org/officeDocument/2006/customXml" ds:itemID="{A788320B-920E-4AE9-AB85-E5D8EE26C772}">
+  <ds:schemaRefs>
+    <ds:schemaRef ds:uri="http://schemas.openxmlformats.org/officeDocument/2006/bibliography"/>
+  </ds:schemaRefs>
+</ds:datastoreItem>
+</file>
+
+<file path=customXml/itemProps4.xml><?xml version="1.0" encoding="utf-8"?>
 <ds:datastoreItem xmlns:ds="http://schemas.openxmlformats.org/officeDocument/2006/customXml" ds:itemID="{00B7649E-91B1-43EF-875B-8E8E7BF164F9}">
   <ds:schemaRefs>
     <ds:schemaRef ds:uri="http://schemas.microsoft.com/office/2006/metadata/contentType"/>
@@ -4019,12 +3938,4 @@
     <ds:schemaRef ds:uri="http://schemas.microsoft.com/internal/obd"/>
   </ds:schemaRefs>
 </ds:datastoreItem>
-</file>
-
-<file path=customXml/itemProps4.xml><?xml version="1.0" encoding="utf-8"?>
-<ds:datastoreItem xmlns:ds="http://schemas.openxmlformats.org/officeDocument/2006/customXml" ds:itemID="{A788320B-920E-4AE9-AB85-E5D8EE26C772}">
-  <ds:schemaRefs>
-    <ds:schemaRef ds:uri="http://schemas.openxmlformats.org/officeDocument/2006/bibliography"/>
-  </ds:schemaRefs>
-</ds:datastoreItem>
 </file>
</xml_diff>

<commit_message>
Add place of signing
</commit_message>
<xml_diff>
--- a/netlify/functions/Form_11_-_Affidavit_of_Service.docx
+++ b/netlify/functions/Form_11_-_Affidavit_of_Service.docx
@@ -811,7 +811,6 @@
             <w:r>
               <w:rPr>
                 <w:b/>
-                <w:color w:val="FF0000"/>
               </w:rPr>
               <w:t>*</w:t>
             </w:r>
@@ -891,7 +890,6 @@
             <w:r>
               <w:rPr>
                 <w:b/>
-                <w:color w:val="FF0000"/>
               </w:rPr>
               <w:t>*</w:t>
             </w:r>
@@ -962,8 +960,8 @@
             <w:r>
               <w:t xml:space="preserve">By handing the document to a person who, on reasonable grounds, is believed to be a director of the corporation who resides in </w:t>
             </w:r>
-            <w:smartTag w:uri="urn:schemas-microsoft-com:office:smarttags" w:element="country-region">
-              <w:smartTag w:uri="urn:schemas-microsoft-com:office:smarttags" w:element="place">
+            <w:smartTag w:uri="urn:schemas-microsoft-com:office:smarttags" w:element="place">
+              <w:smartTag w:uri="urn:schemas-microsoft-com:office:smarttags" w:element="country-region">
                 <w:r>
                   <w:t>Australia</w:t>
                 </w:r>
@@ -1407,40 +1405,31 @@
               <w:t xml:space="preserve">Sworn </w:t>
             </w:r>
             <w:r>
-              <w:t>at __</w:t>
-            </w:r>
-            <w:r>
-              <w:t>___________</w:t>
-            </w:r>
-            <w:r>
-              <w:t>____</w:t>
+              <w:t xml:space="preserve">at </w:t>
+            </w:r>
+            <w:r>
+              <w:t xml:space="preserve">Perth WA </w:t>
+            </w:r>
+            <w:r>
+              <w:t>on __________</w:t>
             </w:r>
             <w:r>
               <w:t>_____</w:t>
             </w:r>
             <w:r>
-              <w:t>___________</w:t>
-            </w:r>
-            <w:r>
-              <w:t>______</w:t>
-            </w:r>
-            <w:r>
-              <w:t>_ on __________</w:t>
-            </w:r>
-            <w:r>
               <w:t>_____</w:t>
             </w:r>
             <w:r>
-              <w:t>_____</w:t>
-            </w:r>
-            <w:r>
               <w:t>_</w:t>
             </w:r>
             <w:r>
-              <w:t>___ 20__</w:t>
-            </w:r>
-            <w:r>
-              <w:t>___</w:t>
+              <w:t>___ 20</w:t>
+            </w:r>
+            <w:r>
+              <w:t xml:space="preserve"> </w:t>
+            </w:r>
+            <w:r>
+              <w:t>__</w:t>
             </w:r>
             <w:r>
               <w:t>__ in the presence of:</w:t>
@@ -3628,6 +3617,15 @@
 </file>
 
 <file path=customXml/item1.xml><?xml version="1.0" encoding="utf-8"?>
+<?mso-contentType ?>
+<FormTemplates xmlns="http://schemas.microsoft.com/sharepoint/v3/contenttype/forms">
+  <Display>DocumentLibraryForm</Display>
+  <Edit>DocumentLibraryForm</Edit>
+  <New>DocumentLibraryForm</New>
+</FormTemplates>
+</file>
+
+<file path=customXml/item2.xml><?xml version="1.0" encoding="utf-8"?>
 <p:properties xmlns:p="http://schemas.microsoft.com/office/2006/metadata/properties" xmlns:xsi="http://www.w3.org/2001/XMLSchema-instance" xmlns:pc="http://schemas.microsoft.com/office/infopath/2007/PartnerControls">
   <documentManagement>
     <TaxCatchAll xmlns="0ca99e81-b41e-49d6-9457-d9d53150de72" xsi:nil="true"/>
@@ -3638,20 +3636,7 @@
 </p:properties>
 </file>
 
-<file path=customXml/item2.xml><?xml version="1.0" encoding="utf-8"?>
-<?mso-contentType ?>
-<FormTemplates xmlns="http://schemas.microsoft.com/sharepoint/v3/contenttype/forms">
-  <Display>DocumentLibraryForm</Display>
-  <Edit>DocumentLibraryForm</Edit>
-  <New>DocumentLibraryForm</New>
-</FormTemplates>
-</file>
-
 <file path=customXml/item3.xml><?xml version="1.0" encoding="utf-8"?>
-<b:Sources xmlns:b="http://schemas.openxmlformats.org/officeDocument/2006/bibliography" xmlns="http://schemas.openxmlformats.org/officeDocument/2006/bibliography" SelectedStyle="\APA.XSL" StyleName="APA"/>
-</file>
-
-<file path=customXml/item4.xml><?xml version="1.0" encoding="utf-8"?>
 <ct:contentTypeSchema xmlns:ct="http://schemas.microsoft.com/office/2006/metadata/contentType" xmlns:ma="http://schemas.microsoft.com/office/2006/metadata/properties/metaAttributes" ct:_="" ma:_="" ma:contentTypeName="Document" ma:contentTypeID="0x0101008D7FB4DDAAE1694CA0CF7849123FDD87" ma:contentTypeVersion="14" ma:contentTypeDescription="Create a new document." ma:contentTypeScope="" ma:versionID="fa570d1a2d9326622c6925ef6cd31d1d">
   <xsd:schema xmlns:xsd="http://www.w3.org/2001/XMLSchema" xmlns:xs="http://www.w3.org/2001/XMLSchema" xmlns:p="http://schemas.microsoft.com/office/2006/metadata/properties" xmlns:ns2="6f8d4a12-a224-411d-b1eb-68594a68a103" xmlns:ns3="0ca99e81-b41e-49d6-9457-d9d53150de72" targetNamespace="http://schemas.microsoft.com/office/2006/metadata/properties" ma:root="true" ma:fieldsID="b537a3f23d554c1665667f361bfa25a6" ns2:_="" ns3:_="">
     <xsd:import namespace="6f8d4a12-a224-411d-b1eb-68594a68a103"/>
@@ -3880,7 +3865,19 @@
 </ct:contentTypeSchema>
 </file>
 
+<file path=customXml/item4.xml><?xml version="1.0" encoding="utf-8"?>
+<b:Sources xmlns:b="http://schemas.openxmlformats.org/officeDocument/2006/bibliography" xmlns="http://schemas.openxmlformats.org/officeDocument/2006/bibliography" SelectedStyle="\APA.XSL" StyleName="APA"/>
+</file>
+
 <file path=customXml/itemProps1.xml><?xml version="1.0" encoding="utf-8"?>
+<ds:datastoreItem xmlns:ds="http://schemas.openxmlformats.org/officeDocument/2006/customXml" ds:itemID="{6EAE1ED6-FA35-4174-B5FD-137D89C0BC6A}">
+  <ds:schemaRefs>
+    <ds:schemaRef ds:uri="http://schemas.microsoft.com/sharepoint/v3/contenttype/forms"/>
+  </ds:schemaRefs>
+</ds:datastoreItem>
+</file>
+
+<file path=customXml/itemProps2.xml><?xml version="1.0" encoding="utf-8"?>
 <ds:datastoreItem xmlns:ds="http://schemas.openxmlformats.org/officeDocument/2006/customXml" ds:itemID="{CC87234F-8DEA-4CD5-96E4-566D9A941C73}">
   <ds:schemaRefs>
     <ds:schemaRef ds:uri="http://schemas.microsoft.com/office/2006/metadata/properties"/>
@@ -3891,23 +3888,7 @@
 </ds:datastoreItem>
 </file>
 
-<file path=customXml/itemProps2.xml><?xml version="1.0" encoding="utf-8"?>
-<ds:datastoreItem xmlns:ds="http://schemas.openxmlformats.org/officeDocument/2006/customXml" ds:itemID="{6EAE1ED6-FA35-4174-B5FD-137D89C0BC6A}">
-  <ds:schemaRefs>
-    <ds:schemaRef ds:uri="http://schemas.microsoft.com/sharepoint/v3/contenttype/forms"/>
-  </ds:schemaRefs>
-</ds:datastoreItem>
-</file>
-
 <file path=customXml/itemProps3.xml><?xml version="1.0" encoding="utf-8"?>
-<ds:datastoreItem xmlns:ds="http://schemas.openxmlformats.org/officeDocument/2006/customXml" ds:itemID="{A788320B-920E-4AE9-AB85-E5D8EE26C772}">
-  <ds:schemaRefs>
-    <ds:schemaRef ds:uri="http://schemas.openxmlformats.org/officeDocument/2006/bibliography"/>
-  </ds:schemaRefs>
-</ds:datastoreItem>
-</file>
-
-<file path=customXml/itemProps4.xml><?xml version="1.0" encoding="utf-8"?>
 <ds:datastoreItem xmlns:ds="http://schemas.openxmlformats.org/officeDocument/2006/customXml" ds:itemID="{00B7649E-91B1-43EF-875B-8E8E7BF164F9}">
   <ds:schemaRefs>
     <ds:schemaRef ds:uri="http://schemas.microsoft.com/office/2006/metadata/contentType"/>
@@ -3924,4 +3905,12 @@
     <ds:schemaRef ds:uri="http://schemas.microsoft.com/internal/obd"/>
   </ds:schemaRefs>
 </ds:datastoreItem>
+</file>
+
+<file path=customXml/itemProps4.xml><?xml version="1.0" encoding="utf-8"?>
+<ds:datastoreItem xmlns:ds="http://schemas.openxmlformats.org/officeDocument/2006/customXml" ds:itemID="{A788320B-920E-4AE9-AB85-E5D8EE26C772}">
+  <ds:schemaRefs>
+    <ds:schemaRef ds:uri="http://schemas.openxmlformats.org/officeDocument/2006/bibliography"/>
+  </ds:schemaRefs>
+</ds:datastoreItem>
 </file>
</xml_diff>